<commit_message>
muuchos archivos no subidos
</commit_message>
<xml_diff>
--- a/4° Año/2° Semestre/Investigacion operativa/3 PROGRAMACIÓN ENTERA/Unidad 4 continuación programación Entera.docx
+++ b/4° Año/2° Semestre/Investigacion operativa/3 PROGRAMACIÓN ENTERA/Unidad 4 continuación programación Entera.docx
@@ -1,6 +1,6 @@
 
 <file path=word/document.xml><?xml version="1.0" encoding="utf-8"?>
-<w:document xmlns:ve="http://schemas.openxmlformats.org/markup-compatibility/2006" xmlns:o="urn:schemas-microsoft-com:office:office" xmlns:r="http://schemas.openxmlformats.org/officeDocument/2006/relationships" xmlns:m="http://schemas.openxmlformats.org/officeDocument/2006/math" xmlns:v="urn:schemas-microsoft-com:vml" xmlns:wp="http://schemas.openxmlformats.org/drawingml/2006/wordprocessingDrawing" xmlns:w10="urn:schemas-microsoft-com:office:word" xmlns:w="http://schemas.openxmlformats.org/wordprocessingml/2006/main" xmlns:wne="http://schemas.microsoft.com/office/word/2006/wordml">
+<w:document xmlns:wpc="http://schemas.microsoft.com/office/word/2010/wordprocessingCanvas" xmlns:cx="http://schemas.microsoft.com/office/drawing/2014/chartex" xmlns:cx1="http://schemas.microsoft.com/office/drawing/2015/9/8/chartex" xmlns:cx2="http://schemas.microsoft.com/office/drawing/2015/10/21/chartex" xmlns:cx3="http://schemas.microsoft.com/office/drawing/2016/5/9/chartex" xmlns:cx4="http://schemas.microsoft.com/office/drawing/2016/5/10/chartex" xmlns:cx5="http://schemas.microsoft.com/office/drawing/2016/5/11/chartex" xmlns:cx6="http://schemas.microsoft.com/office/drawing/2016/5/12/chartex" xmlns:cx7="http://schemas.microsoft.com/office/drawing/2016/5/13/chartex" xmlns:cx8="http://schemas.microsoft.com/office/drawing/2016/5/14/chartex" xmlns:mc="http://schemas.openxmlformats.org/markup-compatibility/2006" xmlns:aink="http://schemas.microsoft.com/office/drawing/2016/ink" xmlns:am3d="http://schemas.microsoft.com/office/drawing/2017/model3d" xmlns:o="urn:schemas-microsoft-com:office:office" xmlns:r="http://schemas.openxmlformats.org/officeDocument/2006/relationships" xmlns:m="http://schemas.openxmlformats.org/officeDocument/2006/math" xmlns:v="urn:schemas-microsoft-com:vml" xmlns:wp14="http://schemas.microsoft.com/office/word/2010/wordprocessingDrawing" xmlns:wp="http://schemas.openxmlformats.org/drawingml/2006/wordprocessingDrawing" xmlns:w10="urn:schemas-microsoft-com:office:word" xmlns:w="http://schemas.openxmlformats.org/wordprocessingml/2006/main" xmlns:w14="http://schemas.microsoft.com/office/word/2010/wordml" xmlns:w15="http://schemas.microsoft.com/office/word/2012/wordml" xmlns:w16cex="http://schemas.microsoft.com/office/word/2018/wordml/cex" xmlns:w16cid="http://schemas.microsoft.com/office/word/2016/wordml/cid" xmlns:w16="http://schemas.microsoft.com/office/word/2018/wordml" xmlns:w16sdtdh="http://schemas.microsoft.com/office/word/2020/wordml/sdtdatahash" xmlns:w16se="http://schemas.microsoft.com/office/word/2015/wordml/symex" xmlns:wpg="http://schemas.microsoft.com/office/word/2010/wordprocessingGroup" xmlns:wpi="http://schemas.microsoft.com/office/word/2010/wordprocessingInk" xmlns:wne="http://schemas.microsoft.com/office/word/2006/wordml" xmlns:wps="http://schemas.microsoft.com/office/word/2010/wordprocessingShape" mc:Ignorable="w14 w15 w16se w16cid w16 w16cex w16sdtdh wp14">
   <w:body>
     <w:p>
       <w:pPr>
@@ -93,6 +93,7 @@
         <w:rPr>
           <w:b/>
           <w:sz w:val="24"/>
+          <w:highlight w:val="yellow"/>
         </w:rPr>
         <w:t>PROGRAMACION LINEAL</w:t>
       </w:r>
@@ -200,7 +201,53 @@
           <w:sz w:val="24"/>
           <w:szCs w:val="24"/>
         </w:rPr>
-        <w:t xml:space="preserve">Pero en algunos casos esa fracción si tiene importancia, pero si nuestros productos son muy caros por ejemplo fabricamos máquinas caras (equipos viales por ejemplo) o viviendas., tener un resultado de 5,7 puede no ser útil. En estos casos debemos provocar una alteración en el Simplex de manera tal </w:t>
+        <w:t xml:space="preserve">Pero en algunos casos esa fracción si tiene importancia, </w:t>
+      </w:r>
+      <w:r>
+        <w:rPr>
+          <w:sz w:val="24"/>
+          <w:szCs w:val="24"/>
+          <w:highlight w:val="yellow"/>
+        </w:rPr>
+        <w:t>pero si nuestros productos son muy caros</w:t>
+      </w:r>
+      <w:r>
+        <w:rPr>
+          <w:sz w:val="24"/>
+          <w:szCs w:val="24"/>
+        </w:rPr>
+        <w:t xml:space="preserve"> por ejemplo fabricamos máquinas caras (equipos </w:t>
+      </w:r>
+      <w:proofErr w:type="gramStart"/>
+      <w:r>
+        <w:rPr>
+          <w:sz w:val="24"/>
+          <w:szCs w:val="24"/>
+        </w:rPr>
+        <w:t>viales</w:t>
+      </w:r>
+      <w:proofErr w:type="gramEnd"/>
+      <w:r>
+        <w:rPr>
+          <w:sz w:val="24"/>
+          <w:szCs w:val="24"/>
+        </w:rPr>
+        <w:t xml:space="preserve"> por ejemplo) o viviendas., tener un resultado de 5,7 puede no ser útil. En estos casos </w:t>
+      </w:r>
+      <w:r>
+        <w:rPr>
+          <w:sz w:val="24"/>
+          <w:szCs w:val="24"/>
+          <w:highlight w:val="yellow"/>
+        </w:rPr>
+        <w:t>debemos provocar una alteración en el Simplex</w:t>
+      </w:r>
+      <w:r>
+        <w:rPr>
+          <w:sz w:val="24"/>
+          <w:szCs w:val="24"/>
+        </w:rPr>
+        <w:t xml:space="preserve"> de manera tal </w:t>
       </w:r>
       <w:r>
         <w:rPr>
@@ -329,7 +376,7 @@
           <w:lang w:eastAsia="es-AR"/>
         </w:rPr>
         <w:drawing>
-          <wp:inline distT="0" distB="0" distL="0" distR="0">
+          <wp:inline distT="0" distB="0" distL="0" distR="0" wp14:anchorId="108BADD5" wp14:editId="59986F16">
             <wp:extent cx="5612130" cy="2985770"/>
             <wp:effectExtent l="0" t="0" r="7620" b="5080"/>
             <wp:docPr id="2" name="Imagen 2"/>
@@ -492,7 +539,33 @@
           <w:sz w:val="24"/>
           <w:szCs w:val="24"/>
         </w:rPr>
-        <w:t>vemos si nos acercamos a 6 no lo podemos alcanzar porque violamos la restricción</w:t>
+        <w:t xml:space="preserve">vemos si nos acercamos a 6 no lo </w:t>
+      </w:r>
+      <w:r>
+        <w:rPr>
+          <w:b/>
+          <w:sz w:val="24"/>
+          <w:szCs w:val="24"/>
+          <w:highlight w:val="yellow"/>
+        </w:rPr>
+        <w:t>podemos alcanzar</w:t>
+      </w:r>
+      <w:r>
+        <w:rPr>
+          <w:b/>
+          <w:sz w:val="24"/>
+          <w:szCs w:val="24"/>
+        </w:rPr>
+        <w:t xml:space="preserve"> porque </w:t>
+      </w:r>
+      <w:r>
+        <w:rPr>
+          <w:b/>
+          <w:sz w:val="24"/>
+          <w:szCs w:val="24"/>
+          <w:highlight w:val="yellow"/>
+        </w:rPr>
+        <w:t>violamos la restricción</w:t>
       </w:r>
       <w:r>
         <w:rPr>
@@ -671,7 +744,7 @@
           <w:lang w:eastAsia="es-AR"/>
         </w:rPr>
         <w:drawing>
-          <wp:inline distT="0" distB="0" distL="0" distR="0">
+          <wp:inline distT="0" distB="0" distL="0" distR="0" wp14:anchorId="47EA8D5D" wp14:editId="0C3DF19E">
             <wp:extent cx="5612130" cy="2985770"/>
             <wp:effectExtent l="0" t="0" r="7620" b="5080"/>
             <wp:docPr id="1" name="Imagen 1"/>
@@ -739,8 +812,17 @@
           <w:b/>
           <w:sz w:val="24"/>
           <w:szCs w:val="24"/>
-        </w:rPr>
-        <w:t>que el óptimo entero siempre será peor que el óptimo con decimales.</w:t>
+          <w:highlight w:val="yellow"/>
+        </w:rPr>
+        <w:t>que el óptimo entero siempre será peor que el óptimo con decimales</w:t>
+      </w:r>
+      <w:r>
+        <w:rPr>
+          <w:b/>
+          <w:sz w:val="24"/>
+          <w:szCs w:val="24"/>
+        </w:rPr>
+        <w:t>.</w:t>
       </w:r>
     </w:p>
     <w:p>
@@ -758,8 +840,17 @@
           <w:b/>
           <w:sz w:val="24"/>
           <w:szCs w:val="24"/>
-        </w:rPr>
-        <w:t>Tenemos una solución factible que es entera, esto nos dice que aproximar al entero más cercano al óptimo obtenido con el método gráfico y con el simplex no es la postura más correcta.</w:t>
+          <w:highlight w:val="yellow"/>
+        </w:rPr>
+        <w:t>Tenemos una solución factible que es entera</w:t>
+      </w:r>
+      <w:r>
+        <w:rPr>
+          <w:b/>
+          <w:sz w:val="24"/>
+          <w:szCs w:val="24"/>
+        </w:rPr>
+        <w:t>, esto nos dice que aproximar al entero más cercano al óptimo obtenido con el método gráfico y con el simplex no es la postura más correcta.</w:t>
       </w:r>
     </w:p>
     <w:p>
@@ -854,9 +945,9 @@
     </w:p>
     <w:tbl>
       <w:tblPr>
-        <w:tblStyle w:val="Tablaconcuadrcula"/>
+        <w:tblStyle w:val="TableGrid"/>
         <w:tblW w:w="0" w:type="auto"/>
-        <w:tblLook w:val="04A0"/>
+        <w:tblLook w:val="04A0" w:firstRow="1" w:lastRow="0" w:firstColumn="1" w:lastColumn="0" w:noHBand="0" w:noVBand="1"/>
       </w:tblPr>
       <w:tblGrid>
         <w:gridCol w:w="1103"/>
@@ -1389,7 +1480,7 @@
                 <w:szCs w:val="24"/>
                 <w:lang w:eastAsia="es-AR"/>
               </w:rPr>
-              <w:pict>
+              <w:pict w14:anchorId="3F6B0327">
                 <v:shapetype id="_x0000_t32" coordsize="21600,21600" o:spt="32" o:oned="t" path="m,l21600,21600e" filled="f">
                   <v:path arrowok="t" fillok="f" o:connecttype="none"/>
                   <o:lock v:ext="edit" shapetype="t"/>
@@ -1556,7 +1647,7 @@
                 <w:szCs w:val="24"/>
                 <w:lang w:eastAsia="es-AR"/>
               </w:rPr>
-              <w:pict>
+              <w:pict w14:anchorId="0764D752">
                 <v:shape id="Conector recto de flecha 3" o:spid="_x0000_s1034" type="#_x0000_t32" style="position:absolute;left:0;text-align:left;margin-left:30.7pt;margin-top:9.5pt;width:.75pt;height:33pt;flip:x y;z-index:251659264;visibility:visible;mso-position-horizontal-relative:text;mso-position-vertical-relative:text" o:gfxdata="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" strokecolor="#5b9bd5 [3204]" strokeweight=".5pt">
                   <v:stroke endarrow="block" joinstyle="miter"/>
                 </v:shape>
@@ -1934,7 +2025,7 @@
                 <w:szCs w:val="24"/>
                 <w:lang w:eastAsia="es-AR"/>
               </w:rPr>
-              <w:pict>
+              <w:pict w14:anchorId="42A52AB3">
                 <v:shape id="Conector recto de flecha 6" o:spid="_x0000_s1033" type="#_x0000_t32" style="position:absolute;left:0;text-align:left;margin-left:-14.3pt;margin-top:16.15pt;width:123pt;height:0;z-index:251662336;visibility:visible;mso-position-horizontal-relative:text;mso-position-vertical-relative:text" o:gfxdata="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" strokecolor="#5b9bd5 [3204]" strokeweight=".5pt">
                   <v:stroke endarrow="block" joinstyle="miter"/>
                 </v:shape>
@@ -1947,7 +2038,7 @@
                 <w:szCs w:val="24"/>
                 <w:lang w:eastAsia="es-AR"/>
               </w:rPr>
-              <w:pict>
+              <w:pict w14:anchorId="5563DA8F">
                 <v:shape id="Conector recto de flecha 5" o:spid="_x0000_s1032" type="#_x0000_t32" style="position:absolute;left:0;text-align:left;margin-left:-15.8pt;margin-top:25.9pt;width:1.5pt;height:84.75pt;flip:x y;z-index:251661312;visibility:visible;mso-position-horizontal-relative:text;mso-position-vertical-relative:text" o:gfxdata="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" strokecolor="#5b9bd5 [3204]" strokeweight=".5pt">
                   <v:stroke endarrow="block" joinstyle="miter"/>
                 </v:shape>
@@ -3161,7 +3252,7 @@
           <w:szCs w:val="24"/>
           <w:lang w:eastAsia="es-AR"/>
         </w:rPr>
-        <w:pict>
+        <w:pict w14:anchorId="72C48F5D">
           <v:shapetype id="_x0000_t38" coordsize="21600,21600" o:spt="38" o:oned="t" path="m,c@0,0@1,5400@1,10800@1,16200@2,21600,21600,21600e" filled="f">
             <v:formulas>
               <v:f eqn="mid #0 0"/>
@@ -3221,6 +3312,7 @@
           <w:b/>
           <w:sz w:val="24"/>
           <w:szCs w:val="24"/>
+          <w:highlight w:val="yellow"/>
         </w:rPr>
         <w:t>Algoritmo de plano cortante</w:t>
       </w:r>
@@ -3239,19 +3331,43 @@
           <w:sz w:val="24"/>
           <w:szCs w:val="24"/>
         </w:rPr>
-        <w:t xml:space="preserve">Si analizamos la fila       tenemos </w:t>
-      </w:r>
-      <w:r>
-        <w:rPr>
-          <w:sz w:val="24"/>
-          <w:szCs w:val="24"/>
-        </w:rPr>
-        <w:t xml:space="preserve">        1 </w:t>
-      </w:r>
-      <w:r>
-        <w:rPr>
-          <w:sz w:val="24"/>
-          <w:szCs w:val="24"/>
+        <w:t xml:space="preserve">Si </w:t>
+      </w:r>
+      <w:r>
+        <w:rPr>
+          <w:sz w:val="24"/>
+          <w:szCs w:val="24"/>
+          <w:highlight w:val="yellow"/>
+        </w:rPr>
+        <w:t>analizamos la fila</w:t>
+      </w:r>
+      <w:r>
+        <w:rPr>
+          <w:sz w:val="24"/>
+          <w:szCs w:val="24"/>
+        </w:rPr>
+        <w:t xml:space="preserve">       tenemos </w:t>
+      </w:r>
+      <w:r>
+        <w:rPr>
+          <w:sz w:val="24"/>
+          <w:szCs w:val="24"/>
+        </w:rPr>
+        <w:t xml:space="preserve">        </w:t>
+      </w:r>
+      <w:r>
+        <w:rPr>
+          <w:sz w:val="24"/>
+          <w:szCs w:val="24"/>
+          <w:highlight w:val="yellow"/>
+        </w:rPr>
+        <w:t xml:space="preserve">1 </w:t>
+      </w:r>
+      <w:r>
+        <w:rPr>
+          <w:sz w:val="24"/>
+          <w:szCs w:val="24"/>
+          <w:highlight w:val="yellow"/>
         </w:rPr>
         <w:t>x</w:t>
       </w:r>
@@ -3259,6 +3375,7 @@
         <w:rPr>
           <w:sz w:val="24"/>
           <w:szCs w:val="24"/>
+          <w:highlight w:val="yellow"/>
           <w:vertAlign w:val="subscript"/>
         </w:rPr>
         <w:t>1</w:t>
@@ -3267,6 +3384,7 @@
         <w:rPr>
           <w:sz w:val="24"/>
           <w:szCs w:val="24"/>
+          <w:highlight w:val="yellow"/>
         </w:rPr>
         <w:t xml:space="preserve"> + 3 ,7 x</w:t>
       </w:r>
@@ -3274,6 +3392,7 @@
         <w:rPr>
           <w:sz w:val="24"/>
           <w:szCs w:val="24"/>
+          <w:highlight w:val="yellow"/>
           <w:vertAlign w:val="subscript"/>
         </w:rPr>
         <w:t>2</w:t>
@@ -3282,6 +3401,7 @@
         <w:rPr>
           <w:sz w:val="24"/>
           <w:szCs w:val="24"/>
+          <w:highlight w:val="yellow"/>
         </w:rPr>
         <w:t xml:space="preserve"> + 0,1 S</w:t>
       </w:r>
@@ -3289,6 +3409,7 @@
         <w:rPr>
           <w:sz w:val="24"/>
           <w:szCs w:val="24"/>
+          <w:highlight w:val="yellow"/>
           <w:vertAlign w:val="subscript"/>
         </w:rPr>
         <w:t>1</w:t>
@@ -3297,6 +3418,7 @@
         <w:rPr>
           <w:sz w:val="24"/>
           <w:szCs w:val="24"/>
+          <w:highlight w:val="yellow"/>
         </w:rPr>
         <w:t xml:space="preserve"> </w:t>
       </w:r>
@@ -3304,6 +3426,7 @@
         <w:rPr>
           <w:sz w:val="24"/>
           <w:szCs w:val="24"/>
+          <w:highlight w:val="yellow"/>
         </w:rPr>
         <w:t xml:space="preserve">   </w:t>
       </w:r>
@@ -3311,6 +3434,7 @@
         <w:rPr>
           <w:sz w:val="24"/>
           <w:szCs w:val="24"/>
+          <w:highlight w:val="yellow"/>
         </w:rPr>
         <w:t>= 5,7</w:t>
       </w:r>
@@ -3328,8 +3452,16 @@
         <w:rPr>
           <w:sz w:val="24"/>
           <w:szCs w:val="24"/>
-        </w:rPr>
-        <w:t xml:space="preserve">Tomamos de ella las partes enteras     </w:t>
+          <w:highlight w:val="yellow"/>
+        </w:rPr>
+        <w:t>Tomamos de ella las partes enteras</w:t>
+      </w:r>
+      <w:r>
+        <w:rPr>
+          <w:sz w:val="24"/>
+          <w:szCs w:val="24"/>
+        </w:rPr>
+        <w:t xml:space="preserve">     </w:t>
       </w:r>
       <w:r>
         <w:rPr>
@@ -3342,6 +3474,7 @@
         <w:rPr>
           <w:sz w:val="24"/>
           <w:szCs w:val="24"/>
+          <w:highlight w:val="yellow"/>
         </w:rPr>
         <w:t>1 x</w:t>
       </w:r>
@@ -3349,6 +3482,7 @@
         <w:rPr>
           <w:sz w:val="24"/>
           <w:szCs w:val="24"/>
+          <w:highlight w:val="yellow"/>
           <w:vertAlign w:val="subscript"/>
         </w:rPr>
         <w:t>1</w:t>
@@ -3357,6 +3491,7 @@
         <w:rPr>
           <w:sz w:val="24"/>
           <w:szCs w:val="24"/>
+          <w:highlight w:val="yellow"/>
         </w:rPr>
         <w:t xml:space="preserve"> + 3 x</w:t>
       </w:r>
@@ -3364,6 +3499,7 @@
         <w:rPr>
           <w:sz w:val="24"/>
           <w:szCs w:val="24"/>
+          <w:highlight w:val="yellow"/>
           <w:vertAlign w:val="subscript"/>
         </w:rPr>
         <w:t>2</w:t>
@@ -3372,6 +3508,7 @@
         <w:rPr>
           <w:sz w:val="24"/>
           <w:szCs w:val="24"/>
+          <w:highlight w:val="yellow"/>
         </w:rPr>
         <w:t xml:space="preserve"> </w:t>
       </w:r>
@@ -3379,6 +3516,7 @@
         <w:rPr>
           <w:sz w:val="24"/>
           <w:szCs w:val="24"/>
+          <w:highlight w:val="yellow"/>
         </w:rPr>
         <w:t xml:space="preserve">   </w:t>
       </w:r>
@@ -3386,6 +3524,7 @@
         <w:rPr>
           <w:sz w:val="24"/>
           <w:szCs w:val="24"/>
+          <w:highlight w:val="yellow"/>
         </w:rPr>
         <w:t xml:space="preserve">+ </w:t>
       </w:r>
@@ -3393,6 +3532,7 @@
         <w:rPr>
           <w:sz w:val="24"/>
           <w:szCs w:val="24"/>
+          <w:highlight w:val="yellow"/>
         </w:rPr>
         <w:t xml:space="preserve">   </w:t>
       </w:r>
@@ -3400,6 +3540,7 @@
         <w:rPr>
           <w:sz w:val="24"/>
           <w:szCs w:val="24"/>
+          <w:highlight w:val="yellow"/>
         </w:rPr>
         <w:t>0 S</w:t>
       </w:r>
@@ -3407,6 +3548,7 @@
         <w:rPr>
           <w:sz w:val="24"/>
           <w:szCs w:val="24"/>
+          <w:highlight w:val="yellow"/>
           <w:vertAlign w:val="subscript"/>
         </w:rPr>
         <w:t xml:space="preserve">1  </w:t>
@@ -3415,6 +3557,7 @@
         <w:rPr>
           <w:sz w:val="24"/>
           <w:szCs w:val="24"/>
+          <w:highlight w:val="yellow"/>
         </w:rPr>
         <w:t xml:space="preserve"> </w:t>
       </w:r>
@@ -3422,6 +3565,7 @@
         <w:rPr>
           <w:sz w:val="24"/>
           <w:szCs w:val="24"/>
+          <w:highlight w:val="yellow"/>
         </w:rPr>
         <w:t xml:space="preserve">    </w:t>
       </w:r>
@@ -3429,6 +3573,7 @@
         <w:rPr>
           <w:sz w:val="24"/>
           <w:szCs w:val="24"/>
+          <w:highlight w:val="yellow"/>
         </w:rPr>
         <w:t>≤ 5</w:t>
       </w:r>
@@ -3446,6 +3591,7 @@
         <w:rPr>
           <w:sz w:val="24"/>
           <w:szCs w:val="24"/>
+          <w:highlight w:val="yellow"/>
         </w:rPr>
         <w:t xml:space="preserve">Agregamos una variable </w:t>
       </w:r>
@@ -3454,6 +3600,7 @@
         <w:rPr>
           <w:sz w:val="24"/>
           <w:szCs w:val="24"/>
+          <w:highlight w:val="yellow"/>
         </w:rPr>
         <w:t>slack</w:t>
       </w:r>
@@ -3479,6 +3626,7 @@
         <w:rPr>
           <w:sz w:val="24"/>
           <w:szCs w:val="24"/>
+          <w:highlight w:val="yellow"/>
         </w:rPr>
         <w:t>1 x</w:t>
       </w:r>
@@ -3486,6 +3634,7 @@
         <w:rPr>
           <w:sz w:val="24"/>
           <w:szCs w:val="24"/>
+          <w:highlight w:val="yellow"/>
           <w:vertAlign w:val="subscript"/>
         </w:rPr>
         <w:t>1</w:t>
@@ -3494,6 +3643,7 @@
         <w:rPr>
           <w:sz w:val="24"/>
           <w:szCs w:val="24"/>
+          <w:highlight w:val="yellow"/>
         </w:rPr>
         <w:t xml:space="preserve"> + 3 x</w:t>
       </w:r>
@@ -3501,6 +3651,7 @@
         <w:rPr>
           <w:sz w:val="24"/>
           <w:szCs w:val="24"/>
+          <w:highlight w:val="yellow"/>
           <w:vertAlign w:val="subscript"/>
         </w:rPr>
         <w:t>2</w:t>
@@ -3509,6 +3660,7 @@
         <w:rPr>
           <w:sz w:val="24"/>
           <w:szCs w:val="24"/>
+          <w:highlight w:val="yellow"/>
         </w:rPr>
         <w:t xml:space="preserve"> + 0 S</w:t>
       </w:r>
@@ -3516,6 +3668,7 @@
         <w:rPr>
           <w:sz w:val="24"/>
           <w:szCs w:val="24"/>
+          <w:highlight w:val="yellow"/>
           <w:vertAlign w:val="subscript"/>
         </w:rPr>
         <w:t>1</w:t>
@@ -3524,6 +3677,7 @@
         <w:rPr>
           <w:sz w:val="24"/>
           <w:szCs w:val="24"/>
+          <w:highlight w:val="yellow"/>
         </w:rPr>
         <w:t xml:space="preserve"> + S  = 5</w:t>
       </w:r>
@@ -3542,7 +3696,15 @@
           <w:sz w:val="24"/>
           <w:szCs w:val="24"/>
         </w:rPr>
-        <w:t>A esa última le restamos la original</w:t>
+        <w:t xml:space="preserve">A esa última </w:t>
+      </w:r>
+      <w:r>
+        <w:rPr>
+          <w:sz w:val="24"/>
+          <w:szCs w:val="24"/>
+          <w:highlight w:val="yellow"/>
+        </w:rPr>
+        <w:t>le restamos la original</w:t>
       </w:r>
       <w:r>
         <w:rPr>
@@ -3741,6 +3903,7 @@
         <w:rPr>
           <w:sz w:val="36"/>
           <w:szCs w:val="36"/>
+          <w:lang w:val="en-GB"/>
         </w:rPr>
       </w:pPr>
       <w:r>
@@ -3750,7 +3913,7 @@
           <w:szCs w:val="36"/>
           <w:lang w:eastAsia="es-AR"/>
         </w:rPr>
-        <w:pict>
+        <w:pict w14:anchorId="79BCE6CE">
           <v:line id="Conector recto 8" o:spid="_x0000_s1030" style="position:absolute;left:0;text-align:left;flip:y;z-index:251666432;visibility:visible" from="-23.55pt,21.35pt" to="324.45pt,24.35pt" o:gfxdata="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" strokecolor="#002060" strokeweight="2.25pt">
             <v:stroke joinstyle="miter"/>
           </v:line>
@@ -3760,6 +3923,7 @@
         <w:rPr>
           <w:sz w:val="36"/>
           <w:szCs w:val="36"/>
+          <w:lang w:val="en-GB"/>
         </w:rPr>
         <w:t>1 x</w:t>
       </w:r>
@@ -3768,6 +3932,7 @@
           <w:sz w:val="36"/>
           <w:szCs w:val="36"/>
           <w:vertAlign w:val="subscript"/>
+          <w:lang w:val="en-GB"/>
         </w:rPr>
         <w:t>1</w:t>
       </w:r>
@@ -3775,6 +3940,7 @@
         <w:rPr>
           <w:sz w:val="36"/>
           <w:szCs w:val="36"/>
+          <w:lang w:val="en-GB"/>
         </w:rPr>
         <w:t xml:space="preserve"> + 3 ,7 x</w:t>
       </w:r>
@@ -3783,6 +3949,7 @@
           <w:sz w:val="36"/>
           <w:szCs w:val="36"/>
           <w:vertAlign w:val="subscript"/>
+          <w:lang w:val="en-GB"/>
         </w:rPr>
         <w:t>2</w:t>
       </w:r>
@@ -3790,14 +3957,34 @@
         <w:rPr>
           <w:sz w:val="36"/>
           <w:szCs w:val="36"/>
-        </w:rPr>
-        <w:t xml:space="preserve"> +  0,1 S</w:t>
+          <w:lang w:val="en-GB"/>
+        </w:rPr>
+        <w:t xml:space="preserve"> </w:t>
+      </w:r>
+      <w:proofErr w:type="gramStart"/>
+      <w:r>
+        <w:rPr>
+          <w:sz w:val="36"/>
+          <w:szCs w:val="36"/>
+          <w:lang w:val="en-GB"/>
+        </w:rPr>
+        <w:t>+  0</w:t>
+      </w:r>
+      <w:proofErr w:type="gramEnd"/>
+      <w:r>
+        <w:rPr>
+          <w:sz w:val="36"/>
+          <w:szCs w:val="36"/>
+          <w:lang w:val="en-GB"/>
+        </w:rPr>
+        <w:t>,1 S</w:t>
       </w:r>
       <w:r>
         <w:rPr>
           <w:sz w:val="36"/>
           <w:szCs w:val="36"/>
           <w:vertAlign w:val="subscript"/>
+          <w:lang w:val="en-GB"/>
         </w:rPr>
         <w:t>1</w:t>
       </w:r>
@@ -3805,6 +3992,7 @@
         <w:rPr>
           <w:sz w:val="36"/>
           <w:szCs w:val="36"/>
+          <w:lang w:val="en-GB"/>
         </w:rPr>
         <w:t xml:space="preserve">           </w:t>
       </w:r>
@@ -3812,6 +4000,7 @@
         <w:rPr>
           <w:sz w:val="36"/>
           <w:szCs w:val="36"/>
+          <w:lang w:val="en-GB"/>
         </w:rPr>
         <w:t xml:space="preserve">  </w:t>
       </w:r>
@@ -3819,6 +4008,7 @@
         <w:rPr>
           <w:sz w:val="36"/>
           <w:szCs w:val="36"/>
+          <w:lang w:val="en-GB"/>
         </w:rPr>
         <w:t xml:space="preserve">= </w:t>
       </w:r>
@@ -3826,6 +4016,7 @@
         <w:rPr>
           <w:sz w:val="36"/>
           <w:szCs w:val="36"/>
+          <w:lang w:val="en-GB"/>
         </w:rPr>
         <w:t xml:space="preserve"> </w:t>
       </w:r>
@@ -3833,6 +4024,7 @@
         <w:rPr>
           <w:sz w:val="36"/>
           <w:szCs w:val="36"/>
+          <w:lang w:val="en-GB"/>
         </w:rPr>
         <w:t>5,7</w:t>
       </w:r>
@@ -3844,6 +4036,7 @@
         <w:rPr>
           <w:sz w:val="24"/>
           <w:szCs w:val="24"/>
+          <w:lang w:val="en-GB"/>
         </w:rPr>
       </w:pPr>
       <w:r>
@@ -3851,6 +4044,7 @@
           <w:b/>
           <w:sz w:val="36"/>
           <w:szCs w:val="36"/>
+          <w:lang w:val="en-GB"/>
         </w:rPr>
         <w:t>0 x</w:t>
       </w:r>
@@ -3860,6 +4054,7 @@
           <w:sz w:val="36"/>
           <w:szCs w:val="36"/>
           <w:vertAlign w:val="subscript"/>
+          <w:lang w:val="en-GB"/>
         </w:rPr>
         <w:t>1</w:t>
       </w:r>
@@ -3868,8 +4063,29 @@
           <w:b/>
           <w:sz w:val="36"/>
           <w:szCs w:val="36"/>
-        </w:rPr>
-        <w:t xml:space="preserve"> –  0,7 x</w:t>
+          <w:lang w:val="en-GB"/>
+        </w:rPr>
+        <w:t xml:space="preserve"> </w:t>
+      </w:r>
+      <w:proofErr w:type="gramStart"/>
+      <w:r>
+        <w:rPr>
+          <w:b/>
+          <w:sz w:val="36"/>
+          <w:szCs w:val="36"/>
+          <w:lang w:val="en-GB"/>
+        </w:rPr>
+        <w:t>–  0</w:t>
+      </w:r>
+      <w:proofErr w:type="gramEnd"/>
+      <w:r>
+        <w:rPr>
+          <w:b/>
+          <w:sz w:val="36"/>
+          <w:szCs w:val="36"/>
+          <w:lang w:val="en-GB"/>
+        </w:rPr>
+        <w:t>,7 x</w:t>
       </w:r>
       <w:r>
         <w:rPr>
@@ -3877,6 +4093,7 @@
           <w:sz w:val="36"/>
           <w:szCs w:val="36"/>
           <w:vertAlign w:val="subscript"/>
+          <w:lang w:val="en-GB"/>
         </w:rPr>
         <w:t>2</w:t>
       </w:r>
@@ -3885,6 +4102,7 @@
           <w:b/>
           <w:sz w:val="36"/>
           <w:szCs w:val="36"/>
+          <w:lang w:val="en-GB"/>
         </w:rPr>
         <w:t xml:space="preserve">  -   0 S</w:t>
       </w:r>
@@ -3894,6 +4112,7 @@
           <w:sz w:val="36"/>
           <w:szCs w:val="36"/>
           <w:vertAlign w:val="subscript"/>
+          <w:lang w:val="en-GB"/>
         </w:rPr>
         <w:t>1</w:t>
       </w:r>
@@ -3902,6 +4121,7 @@
           <w:b/>
           <w:sz w:val="36"/>
           <w:szCs w:val="36"/>
+          <w:lang w:val="en-GB"/>
         </w:rPr>
         <w:t xml:space="preserve">      + S  = </w:t>
       </w:r>
@@ -3910,6 +4130,7 @@
           <w:b/>
           <w:sz w:val="36"/>
           <w:szCs w:val="36"/>
+          <w:lang w:val="en-GB"/>
         </w:rPr>
         <w:t xml:space="preserve">  </w:t>
       </w:r>
@@ -3918,6 +4139,7 @@
           <w:b/>
           <w:sz w:val="36"/>
           <w:szCs w:val="36"/>
+          <w:lang w:val="en-GB"/>
         </w:rPr>
         <w:t>-0,7</w:t>
       </w:r>
@@ -3929,6 +4151,7 @@
         <w:rPr>
           <w:sz w:val="24"/>
           <w:szCs w:val="24"/>
+          <w:lang w:val="en-GB"/>
         </w:rPr>
       </w:pPr>
     </w:p>
@@ -3965,6 +4188,7 @@
         </w:rPr>
         <w:t xml:space="preserve"> – 0,7 x</w:t>
       </w:r>
+      <w:proofErr w:type="gramStart"/>
       <w:r>
         <w:rPr>
           <w:sz w:val="24"/>
@@ -3978,7 +4202,15 @@
           <w:sz w:val="24"/>
           <w:szCs w:val="24"/>
         </w:rPr>
-        <w:t xml:space="preserve">  - 0 S + S</w:t>
+        <w:t xml:space="preserve">  -</w:t>
+      </w:r>
+      <w:proofErr w:type="gramEnd"/>
+      <w:r>
+        <w:rPr>
+          <w:sz w:val="24"/>
+          <w:szCs w:val="24"/>
+        </w:rPr>
+        <w:t xml:space="preserve"> 0 S + S</w:t>
       </w:r>
       <w:r>
         <w:rPr>
@@ -4007,6 +4239,7 @@
           <w:b/>
           <w:sz w:val="24"/>
           <w:szCs w:val="24"/>
+          <w:highlight w:val="yellow"/>
         </w:rPr>
         <w:t>algoritmo de plano cortante</w:t>
       </w:r>
@@ -4015,14 +4248,30 @@
           <w:sz w:val="24"/>
           <w:szCs w:val="24"/>
         </w:rPr>
-        <w:t xml:space="preserve">, si lo introducimos en </w:t>
-      </w:r>
-      <w:r>
-        <w:rPr>
-          <w:sz w:val="24"/>
-          <w:szCs w:val="24"/>
-        </w:rPr>
-        <w:t>la última tabla d</w:t>
+        <w:t xml:space="preserve">, si lo </w:t>
+      </w:r>
+      <w:r>
+        <w:rPr>
+          <w:sz w:val="24"/>
+          <w:szCs w:val="24"/>
+          <w:highlight w:val="yellow"/>
+        </w:rPr>
+        <w:t xml:space="preserve">introducimos en </w:t>
+      </w:r>
+      <w:r>
+        <w:rPr>
+          <w:sz w:val="24"/>
+          <w:szCs w:val="24"/>
+          <w:highlight w:val="yellow"/>
+        </w:rPr>
+        <w:t>la última tabla</w:t>
+      </w:r>
+      <w:r>
+        <w:rPr>
+          <w:sz w:val="24"/>
+          <w:szCs w:val="24"/>
+        </w:rPr>
+        <w:t xml:space="preserve"> d</w:t>
       </w:r>
       <w:r>
         <w:rPr>
@@ -4037,13 +4286,23 @@
           <w:sz w:val="24"/>
           <w:szCs w:val="24"/>
         </w:rPr>
-        <w:t>se encargará de eliminar las componentes decimales</w:t>
+        <w:t xml:space="preserve">se encargará de </w:t>
       </w:r>
       <w:r>
         <w:rPr>
           <w:b/>
           <w:sz w:val="24"/>
           <w:szCs w:val="24"/>
+          <w:highlight w:val="yellow"/>
+        </w:rPr>
+        <w:t>eliminar las componentes decimales</w:t>
+      </w:r>
+      <w:r>
+        <w:rPr>
+          <w:b/>
+          <w:sz w:val="24"/>
+          <w:szCs w:val="24"/>
+          <w:highlight w:val="yellow"/>
         </w:rPr>
         <w:t>.</w:t>
       </w:r>
@@ -4062,12 +4321,21 @@
           <w:sz w:val="24"/>
           <w:szCs w:val="24"/>
         </w:rPr>
-        <w:t xml:space="preserve">En este nuevo </w:t>
-      </w:r>
-      <w:r>
-        <w:rPr>
-          <w:sz w:val="24"/>
-          <w:szCs w:val="24"/>
+        <w:t xml:space="preserve">En este </w:t>
+      </w:r>
+      <w:r>
+        <w:rPr>
+          <w:sz w:val="24"/>
+          <w:szCs w:val="24"/>
+          <w:highlight w:val="yellow"/>
+        </w:rPr>
+        <w:t xml:space="preserve">nuevo </w:t>
+      </w:r>
+      <w:r>
+        <w:rPr>
+          <w:sz w:val="24"/>
+          <w:szCs w:val="24"/>
+          <w:highlight w:val="yellow"/>
         </w:rPr>
         <w:t xml:space="preserve">cuadro los </w:t>
       </w:r>
@@ -4076,6 +4344,7 @@
         <w:rPr>
           <w:sz w:val="24"/>
           <w:szCs w:val="24"/>
+          <w:highlight w:val="yellow"/>
         </w:rPr>
         <w:t>C</w:t>
       </w:r>
@@ -4083,6 +4352,7 @@
         <w:rPr>
           <w:sz w:val="24"/>
           <w:szCs w:val="24"/>
+          <w:highlight w:val="yellow"/>
           <w:vertAlign w:val="subscript"/>
         </w:rPr>
         <w:t>j</w:t>
@@ -4092,6 +4362,7 @@
         <w:rPr>
           <w:sz w:val="24"/>
           <w:szCs w:val="24"/>
+          <w:highlight w:val="yellow"/>
         </w:rPr>
         <w:t xml:space="preserve"> - </w:t>
       </w:r>
@@ -4100,6 +4371,7 @@
         <w:rPr>
           <w:sz w:val="24"/>
           <w:szCs w:val="24"/>
+          <w:highlight w:val="yellow"/>
         </w:rPr>
         <w:t>Z</w:t>
       </w:r>
@@ -4107,6 +4379,7 @@
         <w:rPr>
           <w:sz w:val="24"/>
           <w:szCs w:val="24"/>
+          <w:highlight w:val="yellow"/>
           <w:vertAlign w:val="subscript"/>
         </w:rPr>
         <w:t>j</w:t>
@@ -4116,8 +4389,16 @@
         <w:rPr>
           <w:sz w:val="24"/>
           <w:szCs w:val="24"/>
-        </w:rPr>
-        <w:t xml:space="preserve"> son negativos ya que hemos repetido el cuadro de la optimización anterior, agregando la restricción de plano cortante</w:t>
+          <w:highlight w:val="yellow"/>
+        </w:rPr>
+        <w:t xml:space="preserve"> son negativos</w:t>
+      </w:r>
+      <w:r>
+        <w:rPr>
+          <w:sz w:val="24"/>
+          <w:szCs w:val="24"/>
+        </w:rPr>
+        <w:t xml:space="preserve"> ya que hemos repetido el cuadro de la optimización anterior, agregando la restricción de plano cortante</w:t>
       </w:r>
     </w:p>
     <w:p>
@@ -4136,13 +4417,31 @@
           <w:sz w:val="24"/>
           <w:szCs w:val="24"/>
         </w:rPr>
-        <w:t xml:space="preserve">Para decidir qué variable debe ingresar buscamos en la nueva restricción la variable que tiene el </w:t>
+        <w:t xml:space="preserve">Para decidir qué </w:t>
       </w:r>
       <w:r>
         <w:rPr>
           <w:b/>
           <w:sz w:val="24"/>
           <w:szCs w:val="24"/>
+          <w:highlight w:val="yellow"/>
+        </w:rPr>
+        <w:t>variable debe ingresar</w:t>
+      </w:r>
+      <w:r>
+        <w:rPr>
+          <w:b/>
+          <w:sz w:val="24"/>
+          <w:szCs w:val="24"/>
+        </w:rPr>
+        <w:t xml:space="preserve"> buscamos en la nueva restricción la variable que tiene el </w:t>
+      </w:r>
+      <w:r>
+        <w:rPr>
+          <w:b/>
+          <w:sz w:val="24"/>
+          <w:szCs w:val="24"/>
+          <w:highlight w:val="yellow"/>
           <w:u w:val="single"/>
         </w:rPr>
         <w:t>negativo de mayor valor absoluto</w:t>
@@ -4161,9 +4460,9 @@
     </w:p>
     <w:tbl>
       <w:tblPr>
-        <w:tblStyle w:val="Tablaconcuadrcula"/>
+        <w:tblStyle w:val="TableGrid"/>
         <w:tblW w:w="9214" w:type="dxa"/>
-        <w:tblLook w:val="04A0"/>
+        <w:tblLook w:val="04A0" w:firstRow="1" w:lastRow="0" w:firstColumn="1" w:lastColumn="0" w:noHBand="0" w:noVBand="1"/>
       </w:tblPr>
       <w:tblGrid>
         <w:gridCol w:w="1103"/>
@@ -4517,7 +4816,7 @@
                 <w:szCs w:val="24"/>
                 <w:lang w:eastAsia="es-AR"/>
               </w:rPr>
-              <w:pict>
+              <w:pict w14:anchorId="5EEF6F22">
                 <v:shapetype id="_x0000_t34" coordsize="21600,21600" o:spt="34" o:oned="t" adj="10800" path="m,l@0,0@0,21600,21600,21600e" filled="f">
                   <v:stroke joinstyle="miter"/>
                   <v:formulas>
@@ -5014,7 +5313,7 @@
                 <w:szCs w:val="24"/>
                 <w:lang w:eastAsia="es-AR"/>
               </w:rPr>
-              <w:pict>
+              <w:pict w14:anchorId="228766C3">
                 <v:rect id="Rectángulo 15" o:spid="_x0000_s1028" style="position:absolute;left:0;text-align:left;margin-left:8.45pt;margin-top:3.15pt;width:31.5pt;height:24pt;z-index:251664384;visibility:visible;mso-position-horizontal-relative:text;mso-position-vertical-relative:text;v-text-anchor:middle" o:gfxdata="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" filled="f" strokecolor="red" strokeweight="1pt"/>
               </w:pict>
             </w:r>
@@ -6524,13 +6823,22 @@
           <w:sz w:val="24"/>
           <w:szCs w:val="24"/>
         </w:rPr>
-        <w:t xml:space="preserve">En la última fila los </w:t>
+        <w:t xml:space="preserve">En la </w:t>
+      </w:r>
+      <w:r>
+        <w:rPr>
+          <w:sz w:val="24"/>
+          <w:szCs w:val="24"/>
+          <w:highlight w:val="yellow"/>
+        </w:rPr>
+        <w:t xml:space="preserve">última fila los </w:t>
       </w:r>
       <w:proofErr w:type="spellStart"/>
       <w:r>
         <w:rPr>
           <w:sz w:val="24"/>
           <w:szCs w:val="24"/>
+          <w:highlight w:val="yellow"/>
         </w:rPr>
         <w:t>C</w:t>
       </w:r>
@@ -6538,6 +6846,7 @@
         <w:rPr>
           <w:sz w:val="24"/>
           <w:szCs w:val="24"/>
+          <w:highlight w:val="yellow"/>
           <w:vertAlign w:val="subscript"/>
         </w:rPr>
         <w:t>j</w:t>
@@ -6547,6 +6856,7 @@
         <w:rPr>
           <w:sz w:val="24"/>
           <w:szCs w:val="24"/>
+          <w:highlight w:val="yellow"/>
         </w:rPr>
         <w:t xml:space="preserve"> - </w:t>
       </w:r>
@@ -6555,6 +6865,7 @@
         <w:rPr>
           <w:sz w:val="24"/>
           <w:szCs w:val="24"/>
+          <w:highlight w:val="yellow"/>
         </w:rPr>
         <w:t>Z</w:t>
       </w:r>
@@ -6562,6 +6873,7 @@
         <w:rPr>
           <w:sz w:val="24"/>
           <w:szCs w:val="24"/>
+          <w:highlight w:val="yellow"/>
           <w:vertAlign w:val="subscript"/>
         </w:rPr>
         <w:t>j</w:t>
@@ -6571,6 +6883,7 @@
         <w:rPr>
           <w:sz w:val="24"/>
           <w:szCs w:val="24"/>
+          <w:highlight w:val="yellow"/>
         </w:rPr>
         <w:t xml:space="preserve"> en este caso no tienen mayor sentido</w:t>
       </w:r>
@@ -7062,8 +7375,8 @@
           <m:naryPr>
             <m:chr m:val="∑"/>
             <m:limLoc m:val="undOvr"/>
-            <m:subHide m:val="on"/>
-            <m:supHide m:val="on"/>
+            <m:subHide m:val="1"/>
+            <m:supHide m:val="1"/>
             <m:ctrlPr>
               <w:rPr>
                 <w:rFonts w:ascii="Cambria Math" w:hAnsi="Cambria Math"/>
@@ -7255,8 +7568,8 @@
           <m:naryPr>
             <m:chr m:val="∑"/>
             <m:limLoc m:val="undOvr"/>
-            <m:subHide m:val="on"/>
-            <m:supHide m:val="on"/>
+            <m:subHide m:val="1"/>
+            <m:supHide m:val="1"/>
             <m:ctrlPr>
               <w:rPr>
                 <w:rFonts w:ascii="Cambria Math" w:hAnsi="Cambria Math"/>
@@ -7981,8 +8294,6 @@
         </w:rPr>
         <w:t xml:space="preserve"> </w:t>
       </w:r>
-      <w:bookmarkStart w:id="0" w:name="_GoBack"/>
-      <w:bookmarkEnd w:id="0"/>
       <w:r>
         <w:rPr>
           <w:sz w:val="28"/>
@@ -8053,8 +8364,8 @@
           <m:naryPr>
             <m:chr m:val="∑"/>
             <m:limLoc m:val="undOvr"/>
-            <m:subHide m:val="on"/>
-            <m:supHide m:val="on"/>
+            <m:subHide m:val="1"/>
+            <m:supHide m:val="1"/>
             <m:ctrlPr>
               <w:rPr>
                 <w:rFonts w:ascii="Cambria Math" w:hAnsi="Cambria Math"/>
@@ -8216,8 +8527,8 @@
             <m:naryPr>
               <m:chr m:val="∑"/>
               <m:limLoc m:val="undOvr"/>
-              <m:subHide m:val="on"/>
-              <m:supHide m:val="on"/>
+              <m:subHide m:val="1"/>
+              <m:supHide m:val="1"/>
               <m:ctrlPr>
                 <w:rPr>
                   <w:rFonts w:ascii="Cambria Math" w:hAnsi="Cambria Math"/>
@@ -8406,8 +8717,8 @@
             <m:naryPr>
               <m:chr m:val="∑"/>
               <m:limLoc m:val="undOvr"/>
-              <m:subHide m:val="on"/>
-              <m:supHide m:val="on"/>
+              <m:subHide m:val="1"/>
+              <m:supHide m:val="1"/>
               <m:ctrlPr>
                 <w:rPr>
                   <w:rFonts w:ascii="Cambria Math" w:hAnsi="Cambria Math"/>
@@ -8546,7 +8857,7 @@
           <w:szCs w:val="36"/>
           <w:lang w:eastAsia="es-AR"/>
         </w:rPr>
-        <w:pict>
+        <w:pict w14:anchorId="3F7E0089">
           <v:line id="Conector recto 9" o:spid="_x0000_s1027" style="position:absolute;left:0;text-align:left;z-index:251667456;visibility:visible" from="-33.3pt,49.2pt" to="164.7pt,49.95pt" o:gfxdata="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" strokecolor="black [3213]" strokeweight="2.25pt">
             <v:stroke joinstyle="miter"/>
           </v:line>
@@ -8574,8 +8885,8 @@
           <m:naryPr>
             <m:chr m:val="∑"/>
             <m:limLoc m:val="undOvr"/>
-            <m:subHide m:val="on"/>
-            <m:supHide m:val="on"/>
+            <m:subHide m:val="1"/>
+            <m:supHide m:val="1"/>
             <m:ctrlPr>
               <w:rPr>
                 <w:rFonts w:ascii="Cambria Math" w:hAnsi="Cambria Math"/>
@@ -8722,8 +9033,8 @@
             <m:naryPr>
               <m:chr m:val="∑"/>
               <m:limLoc m:val="undOvr"/>
-              <m:subHide m:val="on"/>
-              <m:supHide m:val="on"/>
+              <m:subHide m:val="1"/>
+              <m:supHide m:val="1"/>
               <m:ctrlPr>
                 <w:rPr>
                   <w:rFonts w:ascii="Cambria Math" w:hAnsi="Cambria Math"/>
@@ -8869,7 +9180,7 @@
 </file>
 
 <file path=word/endnotes.xml><?xml version="1.0" encoding="utf-8"?>
-<w:endnotes xmlns:ve="http://schemas.openxmlformats.org/markup-compatibility/2006" xmlns:o="urn:schemas-microsoft-com:office:office" xmlns:r="http://schemas.openxmlformats.org/officeDocument/2006/relationships" xmlns:m="http://schemas.openxmlformats.org/officeDocument/2006/math" xmlns:v="urn:schemas-microsoft-com:vml" xmlns:wp="http://schemas.openxmlformats.org/drawingml/2006/wordprocessingDrawing" xmlns:w10="urn:schemas-microsoft-com:office:word" xmlns:w="http://schemas.openxmlformats.org/wordprocessingml/2006/main" xmlns:wne="http://schemas.microsoft.com/office/word/2006/wordml">
+<w:endnotes xmlns:wpc="http://schemas.microsoft.com/office/word/2010/wordprocessingCanvas" xmlns:cx="http://schemas.microsoft.com/office/drawing/2014/chartex" xmlns:cx1="http://schemas.microsoft.com/office/drawing/2015/9/8/chartex" xmlns:cx2="http://schemas.microsoft.com/office/drawing/2015/10/21/chartex" xmlns:cx3="http://schemas.microsoft.com/office/drawing/2016/5/9/chartex" xmlns:cx4="http://schemas.microsoft.com/office/drawing/2016/5/10/chartex" xmlns:cx5="http://schemas.microsoft.com/office/drawing/2016/5/11/chartex" xmlns:cx6="http://schemas.microsoft.com/office/drawing/2016/5/12/chartex" xmlns:cx7="http://schemas.microsoft.com/office/drawing/2016/5/13/chartex" xmlns:cx8="http://schemas.microsoft.com/office/drawing/2016/5/14/chartex" xmlns:mc="http://schemas.openxmlformats.org/markup-compatibility/2006" xmlns:aink="http://schemas.microsoft.com/office/drawing/2016/ink" xmlns:am3d="http://schemas.microsoft.com/office/drawing/2017/model3d" xmlns:o="urn:schemas-microsoft-com:office:office" xmlns:r="http://schemas.openxmlformats.org/officeDocument/2006/relationships" xmlns:m="http://schemas.openxmlformats.org/officeDocument/2006/math" xmlns:v="urn:schemas-microsoft-com:vml" xmlns:wp14="http://schemas.microsoft.com/office/word/2010/wordprocessingDrawing" xmlns:wp="http://schemas.openxmlformats.org/drawingml/2006/wordprocessingDrawing" xmlns:w10="urn:schemas-microsoft-com:office:word" xmlns:w="http://schemas.openxmlformats.org/wordprocessingml/2006/main" xmlns:w14="http://schemas.microsoft.com/office/word/2010/wordml" xmlns:w15="http://schemas.microsoft.com/office/word/2012/wordml" xmlns:w16cex="http://schemas.microsoft.com/office/word/2018/wordml/cex" xmlns:w16cid="http://schemas.microsoft.com/office/word/2016/wordml/cid" xmlns:w16="http://schemas.microsoft.com/office/word/2018/wordml" xmlns:w16sdtdh="http://schemas.microsoft.com/office/word/2020/wordml/sdtdatahash" xmlns:w16se="http://schemas.microsoft.com/office/word/2015/wordml/symex" xmlns:wpg="http://schemas.microsoft.com/office/word/2010/wordprocessingGroup" xmlns:wpi="http://schemas.microsoft.com/office/word/2010/wordprocessingInk" xmlns:wne="http://schemas.microsoft.com/office/word/2006/wordml" xmlns:wps="http://schemas.microsoft.com/office/word/2010/wordprocessingShape" mc:Ignorable="w14 w15 w16se w16cid w16 w16cex w16sdtdh wp14">
   <w:endnote w:type="separator" w:id="-1">
     <w:p>
       <w:r>
@@ -8888,7 +9199,7 @@
 </file>
 
 <file path=word/footer1.xml><?xml version="1.0" encoding="utf-8"?>
-<w:ftr xmlns:ve="http://schemas.openxmlformats.org/markup-compatibility/2006" xmlns:o="urn:schemas-microsoft-com:office:office" xmlns:r="http://schemas.openxmlformats.org/officeDocument/2006/relationships" xmlns:m="http://schemas.openxmlformats.org/officeDocument/2006/math" xmlns:v="urn:schemas-microsoft-com:vml" xmlns:wp="http://schemas.openxmlformats.org/drawingml/2006/wordprocessingDrawing" xmlns:w10="urn:schemas-microsoft-com:office:word" xmlns:w="http://schemas.openxmlformats.org/wordprocessingml/2006/main" xmlns:wne="http://schemas.microsoft.com/office/word/2006/wordml">
+<w:ftr xmlns:wpc="http://schemas.microsoft.com/office/word/2010/wordprocessingCanvas" xmlns:cx="http://schemas.microsoft.com/office/drawing/2014/chartex" xmlns:cx1="http://schemas.microsoft.com/office/drawing/2015/9/8/chartex" xmlns:cx2="http://schemas.microsoft.com/office/drawing/2015/10/21/chartex" xmlns:cx3="http://schemas.microsoft.com/office/drawing/2016/5/9/chartex" xmlns:cx4="http://schemas.microsoft.com/office/drawing/2016/5/10/chartex" xmlns:cx5="http://schemas.microsoft.com/office/drawing/2016/5/11/chartex" xmlns:cx6="http://schemas.microsoft.com/office/drawing/2016/5/12/chartex" xmlns:cx7="http://schemas.microsoft.com/office/drawing/2016/5/13/chartex" xmlns:cx8="http://schemas.microsoft.com/office/drawing/2016/5/14/chartex" xmlns:mc="http://schemas.openxmlformats.org/markup-compatibility/2006" xmlns:aink="http://schemas.microsoft.com/office/drawing/2016/ink" xmlns:am3d="http://schemas.microsoft.com/office/drawing/2017/model3d" xmlns:o="urn:schemas-microsoft-com:office:office" xmlns:r="http://schemas.openxmlformats.org/officeDocument/2006/relationships" xmlns:m="http://schemas.openxmlformats.org/officeDocument/2006/math" xmlns:v="urn:schemas-microsoft-com:vml" xmlns:wp14="http://schemas.microsoft.com/office/word/2010/wordprocessingDrawing" xmlns:wp="http://schemas.openxmlformats.org/drawingml/2006/wordprocessingDrawing" xmlns:w10="urn:schemas-microsoft-com:office:word" xmlns:w="http://schemas.openxmlformats.org/wordprocessingml/2006/main" xmlns:w14="http://schemas.microsoft.com/office/word/2010/wordml" xmlns:w15="http://schemas.microsoft.com/office/word/2012/wordml" xmlns:w16cex="http://schemas.microsoft.com/office/word/2018/wordml/cex" xmlns:w16cid="http://schemas.microsoft.com/office/word/2016/wordml/cid" xmlns:w16="http://schemas.microsoft.com/office/word/2018/wordml" xmlns:w16sdtdh="http://schemas.microsoft.com/office/word/2020/wordml/sdtdatahash" xmlns:w16se="http://schemas.microsoft.com/office/word/2015/wordml/symex" xmlns:wpg="http://schemas.microsoft.com/office/word/2010/wordprocessingGroup" xmlns:wpi="http://schemas.microsoft.com/office/word/2010/wordprocessingInk" xmlns:wne="http://schemas.microsoft.com/office/word/2006/wordml" xmlns:wps="http://schemas.microsoft.com/office/word/2010/wordprocessingShape" mc:Ignorable="w14 w15 w16se w16cid w16 w16cex w16sdtdh wp14">
   <w:sdt>
     <w:sdtPr>
       <w:id w:val="381447256"/>
@@ -8897,10 +9208,11 @@
         <w:docPartUnique/>
       </w:docPartObj>
     </w:sdtPr>
+    <w:sdtEndPr/>
     <w:sdtContent>
       <w:p>
         <w:pPr>
-          <w:pStyle w:val="Piedepgina"/>
+          <w:pStyle w:val="Footer"/>
           <w:jc w:val="center"/>
         </w:pPr>
         <w:r>
@@ -8927,7 +9239,7 @@
   </w:sdt>
   <w:p>
     <w:pPr>
-      <w:pStyle w:val="Piedepgina"/>
+      <w:pStyle w:val="Footer"/>
     </w:pPr>
     <w:r>
       <w:rPr>
@@ -8968,7 +9280,7 @@
 </file>
 
 <file path=word/footnotes.xml><?xml version="1.0" encoding="utf-8"?>
-<w:footnotes xmlns:ve="http://schemas.openxmlformats.org/markup-compatibility/2006" xmlns:o="urn:schemas-microsoft-com:office:office" xmlns:r="http://schemas.openxmlformats.org/officeDocument/2006/relationships" xmlns:m="http://schemas.openxmlformats.org/officeDocument/2006/math" xmlns:v="urn:schemas-microsoft-com:vml" xmlns:wp="http://schemas.openxmlformats.org/drawingml/2006/wordprocessingDrawing" xmlns:w10="urn:schemas-microsoft-com:office:word" xmlns:w="http://schemas.openxmlformats.org/wordprocessingml/2006/main" xmlns:wne="http://schemas.microsoft.com/office/word/2006/wordml">
+<w:footnotes xmlns:wpc="http://schemas.microsoft.com/office/word/2010/wordprocessingCanvas" xmlns:cx="http://schemas.microsoft.com/office/drawing/2014/chartex" xmlns:cx1="http://schemas.microsoft.com/office/drawing/2015/9/8/chartex" xmlns:cx2="http://schemas.microsoft.com/office/drawing/2015/10/21/chartex" xmlns:cx3="http://schemas.microsoft.com/office/drawing/2016/5/9/chartex" xmlns:cx4="http://schemas.microsoft.com/office/drawing/2016/5/10/chartex" xmlns:cx5="http://schemas.microsoft.com/office/drawing/2016/5/11/chartex" xmlns:cx6="http://schemas.microsoft.com/office/drawing/2016/5/12/chartex" xmlns:cx7="http://schemas.microsoft.com/office/drawing/2016/5/13/chartex" xmlns:cx8="http://schemas.microsoft.com/office/drawing/2016/5/14/chartex" xmlns:mc="http://schemas.openxmlformats.org/markup-compatibility/2006" xmlns:aink="http://schemas.microsoft.com/office/drawing/2016/ink" xmlns:am3d="http://schemas.microsoft.com/office/drawing/2017/model3d" xmlns:o="urn:schemas-microsoft-com:office:office" xmlns:r="http://schemas.openxmlformats.org/officeDocument/2006/relationships" xmlns:m="http://schemas.openxmlformats.org/officeDocument/2006/math" xmlns:v="urn:schemas-microsoft-com:vml" xmlns:wp14="http://schemas.microsoft.com/office/word/2010/wordprocessingDrawing" xmlns:wp="http://schemas.openxmlformats.org/drawingml/2006/wordprocessingDrawing" xmlns:w10="urn:schemas-microsoft-com:office:word" xmlns:w="http://schemas.openxmlformats.org/wordprocessingml/2006/main" xmlns:w14="http://schemas.microsoft.com/office/word/2010/wordml" xmlns:w15="http://schemas.microsoft.com/office/word/2012/wordml" xmlns:w16cex="http://schemas.microsoft.com/office/word/2018/wordml/cex" xmlns:w16cid="http://schemas.microsoft.com/office/word/2016/wordml/cid" xmlns:w16="http://schemas.microsoft.com/office/word/2018/wordml" xmlns:w16sdtdh="http://schemas.microsoft.com/office/word/2020/wordml/sdtdatahash" xmlns:w16se="http://schemas.microsoft.com/office/word/2015/wordml/symex" xmlns:wpg="http://schemas.microsoft.com/office/word/2010/wordprocessingGroup" xmlns:wpi="http://schemas.microsoft.com/office/word/2010/wordprocessingInk" xmlns:wne="http://schemas.microsoft.com/office/word/2006/wordml" xmlns:wps="http://schemas.microsoft.com/office/word/2010/wordprocessingShape" mc:Ignorable="w14 w15 w16se w16cid w16 w16cex w16sdtdh wp14">
   <w:footnote w:type="separator" w:id="-1">
     <w:p>
       <w:r>
@@ -8987,7 +9299,7 @@
 </file>
 
 <file path=word/styles.xml><?xml version="1.0" encoding="utf-8"?>
-<w:styles xmlns:r="http://schemas.openxmlformats.org/officeDocument/2006/relationships" xmlns:w="http://schemas.openxmlformats.org/wordprocessingml/2006/main">
+<w:styles xmlns:mc="http://schemas.openxmlformats.org/markup-compatibility/2006" xmlns:r="http://schemas.openxmlformats.org/officeDocument/2006/relationships" xmlns:w="http://schemas.openxmlformats.org/wordprocessingml/2006/main" xmlns:w14="http://schemas.microsoft.com/office/word/2010/wordml" xmlns:w15="http://schemas.microsoft.com/office/word/2012/wordml" xmlns:w16cex="http://schemas.microsoft.com/office/word/2018/wordml/cex" xmlns:w16cid="http://schemas.microsoft.com/office/word/2016/wordml/cid" xmlns:w16="http://schemas.microsoft.com/office/word/2018/wordml" xmlns:w16sdtdh="http://schemas.microsoft.com/office/word/2020/wordml/sdtdatahash" xmlns:w16se="http://schemas.microsoft.com/office/word/2015/wordml/symex" mc:Ignorable="w14 w15 w16se w16cid w16 w16cex w16sdtdh">
   <w:docDefaults>
     <w:rPrDefault>
       <w:rPr>
@@ -9003,145 +9315,383 @@
       </w:pPr>
     </w:pPrDefault>
   </w:docDefaults>
-  <w:latentStyles w:defLockedState="0" w:defUIPriority="99" w:defSemiHidden="1" w:defUnhideWhenUsed="1" w:defQFormat="0" w:count="267">
-    <w:lsdException w:name="Normal" w:semiHidden="0" w:uiPriority="0" w:unhideWhenUsed="0" w:qFormat="1"/>
-    <w:lsdException w:name="heading 1" w:semiHidden="0" w:uiPriority="9" w:unhideWhenUsed="0" w:qFormat="1"/>
-    <w:lsdException w:name="heading 2" w:uiPriority="9" w:qFormat="1"/>
-    <w:lsdException w:name="heading 3" w:uiPriority="9" w:qFormat="1"/>
-    <w:lsdException w:name="heading 4" w:uiPriority="9" w:qFormat="1"/>
-    <w:lsdException w:name="heading 5" w:uiPriority="9" w:qFormat="1"/>
-    <w:lsdException w:name="heading 6" w:uiPriority="9" w:qFormat="1"/>
-    <w:lsdException w:name="heading 7" w:uiPriority="9" w:qFormat="1"/>
-    <w:lsdException w:name="heading 8" w:uiPriority="9" w:qFormat="1"/>
-    <w:lsdException w:name="heading 9" w:uiPriority="9" w:qFormat="1"/>
-    <w:lsdException w:name="toc 1" w:uiPriority="39"/>
-    <w:lsdException w:name="toc 2" w:uiPriority="39"/>
-    <w:lsdException w:name="toc 3" w:uiPriority="39"/>
-    <w:lsdException w:name="toc 4" w:uiPriority="39"/>
-    <w:lsdException w:name="toc 5" w:uiPriority="39"/>
-    <w:lsdException w:name="toc 6" w:uiPriority="39"/>
-    <w:lsdException w:name="toc 7" w:uiPriority="39"/>
-    <w:lsdException w:name="toc 8" w:uiPriority="39"/>
-    <w:lsdException w:name="toc 9" w:uiPriority="39"/>
-    <w:lsdException w:name="footer" w:uiPriority="0"/>
-    <w:lsdException w:name="caption" w:uiPriority="35" w:qFormat="1"/>
-    <w:lsdException w:name="Title" w:semiHidden="0" w:uiPriority="10" w:unhideWhenUsed="0" w:qFormat="1"/>
-    <w:lsdException w:name="Default Paragraph Font" w:uiPriority="1"/>
-    <w:lsdException w:name="Subtitle" w:semiHidden="0" w:uiPriority="11" w:unhideWhenUsed="0" w:qFormat="1"/>
-    <w:lsdException w:name="Strong" w:semiHidden="0" w:uiPriority="22" w:unhideWhenUsed="0" w:qFormat="1"/>
-    <w:lsdException w:name="Emphasis" w:semiHidden="0" w:uiPriority="20" w:unhideWhenUsed="0" w:qFormat="1"/>
-    <w:lsdException w:name="Table Grid" w:semiHidden="0" w:uiPriority="39" w:unhideWhenUsed="0"/>
-    <w:lsdException w:name="Placeholder Text" w:unhideWhenUsed="0"/>
-    <w:lsdException w:name="No Spacing" w:semiHidden="0" w:uiPriority="1" w:unhideWhenUsed="0" w:qFormat="1"/>
-    <w:lsdException w:name="Light Shading" w:semiHidden="0" w:uiPriority="60" w:unhideWhenUsed="0"/>
-    <w:lsdException w:name="Light List" w:semiHidden="0" w:uiPriority="61" w:unhideWhenUsed="0"/>
-    <w:lsdException w:name="Light Grid" w:semiHidden="0" w:uiPriority="62" w:unhideWhenUsed="0"/>
-    <w:lsdException w:name="Medium Shading 1" w:semiHidden="0" w:uiPriority="63" w:unhideWhenUsed="0"/>
-    <w:lsdException w:name="Medium Shading 2" w:semiHidden="0" w:uiPriority="64" w:unhideWhenUsed="0"/>
-    <w:lsdException w:name="Medium List 1" w:semiHidden="0" w:uiPriority="65" w:unhideWhenUsed="0"/>
-    <w:lsdException w:name="Medium List 2" w:semiHidden="0" w:uiPriority="66" w:unhideWhenUsed="0"/>
-    <w:lsdException w:name="Medium Grid 1" w:semiHidden="0" w:uiPriority="67" w:unhideWhenUsed="0"/>
-    <w:lsdException w:name="Medium Grid 2" w:semiHidden="0" w:uiPriority="68" w:unhideWhenUsed="0"/>
-    <w:lsdException w:name="Medium Grid 3" w:semiHidden="0" w:uiPriority="69" w:unhideWhenUsed="0"/>
-    <w:lsdException w:name="Dark List" w:semiHidden="0" w:uiPriority="70" w:unhideWhenUsed="0"/>
-    <w:lsdException w:name="Colorful Shading" w:semiHidden="0" w:uiPriority="71" w:unhideWhenUsed="0"/>
-    <w:lsdException w:name="Colorful List" w:semiHidden="0" w:uiPriority="72" w:unhideWhenUsed="0"/>
-    <w:lsdException w:name="Colorful Grid" w:semiHidden="0" w:uiPriority="73" w:unhideWhenUsed="0"/>
-    <w:lsdException w:name="Light Shading Accent 1" w:semiHidden="0" w:uiPriority="60" w:unhideWhenUsed="0"/>
-    <w:lsdException w:name="Light List Accent 1" w:semiHidden="0" w:uiPriority="61" w:unhideWhenUsed="0"/>
-    <w:lsdException w:name="Light Grid Accent 1" w:semiHidden="0" w:uiPriority="62" w:unhideWhenUsed="0"/>
-    <w:lsdException w:name="Medium Shading 1 Accent 1" w:semiHidden="0" w:uiPriority="63" w:unhideWhenUsed="0"/>
-    <w:lsdException w:name="Medium Shading 2 Accent 1" w:semiHidden="0" w:uiPriority="64" w:unhideWhenUsed="0"/>
-    <w:lsdException w:name="Medium List 1 Accent 1" w:semiHidden="0" w:uiPriority="65" w:unhideWhenUsed="0"/>
-    <w:lsdException w:name="Revision" w:unhideWhenUsed="0"/>
-    <w:lsdException w:name="List Paragraph" w:semiHidden="0" w:uiPriority="34" w:unhideWhenUsed="0" w:qFormat="1"/>
-    <w:lsdException w:name="Quote" w:semiHidden="0" w:uiPriority="29" w:unhideWhenUsed="0" w:qFormat="1"/>
-    <w:lsdException w:name="Intense Quote" w:semiHidden="0" w:uiPriority="30" w:unhideWhenUsed="0" w:qFormat="1"/>
-    <w:lsdException w:name="Medium List 2 Accent 1" w:semiHidden="0" w:uiPriority="66" w:unhideWhenUsed="0"/>
-    <w:lsdException w:name="Medium Grid 1 Accent 1" w:semiHidden="0" w:uiPriority="67" w:unhideWhenUsed="0"/>
-    <w:lsdException w:name="Medium Grid 2 Accent 1" w:semiHidden="0" w:uiPriority="68" w:unhideWhenUsed="0"/>
-    <w:lsdException w:name="Medium Grid 3 Accent 1" w:semiHidden="0" w:uiPriority="69" w:unhideWhenUsed="0"/>
-    <w:lsdException w:name="Dark List Accent 1" w:semiHidden="0" w:uiPriority="70" w:unhideWhenUsed="0"/>
-    <w:lsdException w:name="Colorful Shading Accent 1" w:semiHidden="0" w:uiPriority="71" w:unhideWhenUsed="0"/>
-    <w:lsdException w:name="Colorful List Accent 1" w:semiHidden="0" w:uiPriority="72" w:unhideWhenUsed="0"/>
-    <w:lsdException w:name="Colorful Grid Accent 1" w:semiHidden="0" w:uiPriority="73" w:unhideWhenUsed="0"/>
-    <w:lsdException w:name="Light Shading Accent 2" w:semiHidden="0" w:uiPriority="60" w:unhideWhenUsed="0"/>
-    <w:lsdException w:name="Light List Accent 2" w:semiHidden="0" w:uiPriority="61" w:unhideWhenUsed="0"/>
-    <w:lsdException w:name="Light Grid Accent 2" w:semiHidden="0" w:uiPriority="62" w:unhideWhenUsed="0"/>
-    <w:lsdException w:name="Medium Shading 1 Accent 2" w:semiHidden="0" w:uiPriority="63" w:unhideWhenUsed="0"/>
-    <w:lsdException w:name="Medium Shading 2 Accent 2" w:semiHidden="0" w:uiPriority="64" w:unhideWhenUsed="0"/>
-    <w:lsdException w:name="Medium List 1 Accent 2" w:semiHidden="0" w:uiPriority="65" w:unhideWhenUsed="0"/>
-    <w:lsdException w:name="Medium List 2 Accent 2" w:semiHidden="0" w:uiPriority="66" w:unhideWhenUsed="0"/>
-    <w:lsdException w:name="Medium Grid 1 Accent 2" w:semiHidden="0" w:uiPriority="67" w:unhideWhenUsed="0"/>
-    <w:lsdException w:name="Medium Grid 2 Accent 2" w:semiHidden="0" w:uiPriority="68" w:unhideWhenUsed="0"/>
-    <w:lsdException w:name="Medium Grid 3 Accent 2" w:semiHidden="0" w:uiPriority="69" w:unhideWhenUsed="0"/>
-    <w:lsdException w:name="Dark List Accent 2" w:semiHidden="0" w:uiPriority="70" w:unhideWhenUsed="0"/>
-    <w:lsdException w:name="Colorful Shading Accent 2" w:semiHidden="0" w:uiPriority="71" w:unhideWhenUsed="0"/>
-    <w:lsdException w:name="Colorful List Accent 2" w:semiHidden="0" w:uiPriority="72" w:unhideWhenUsed="0"/>
-    <w:lsdException w:name="Colorful Grid Accent 2" w:semiHidden="0" w:uiPriority="73" w:unhideWhenUsed="0"/>
-    <w:lsdException w:name="Light Shading Accent 3" w:semiHidden="0" w:uiPriority="60" w:unhideWhenUsed="0"/>
-    <w:lsdException w:name="Light List Accent 3" w:semiHidden="0" w:uiPriority="61" w:unhideWhenUsed="0"/>
-    <w:lsdException w:name="Light Grid Accent 3" w:semiHidden="0" w:uiPriority="62" w:unhideWhenUsed="0"/>
-    <w:lsdException w:name="Medium Shading 1 Accent 3" w:semiHidden="0" w:uiPriority="63" w:unhideWhenUsed="0"/>
-    <w:lsdException w:name="Medium Shading 2 Accent 3" w:semiHidden="0" w:uiPriority="64" w:unhideWhenUsed="0"/>
-    <w:lsdException w:name="Medium List 1 Accent 3" w:semiHidden="0" w:uiPriority="65" w:unhideWhenUsed="0"/>
-    <w:lsdException w:name="Medium List 2 Accent 3" w:semiHidden="0" w:uiPriority="66" w:unhideWhenUsed="0"/>
-    <w:lsdException w:name="Medium Grid 1 Accent 3" w:semiHidden="0" w:uiPriority="67" w:unhideWhenUsed="0"/>
-    <w:lsdException w:name="Medium Grid 2 Accent 3" w:semiHidden="0" w:uiPriority="68" w:unhideWhenUsed="0"/>
-    <w:lsdException w:name="Medium Grid 3 Accent 3" w:semiHidden="0" w:uiPriority="69" w:unhideWhenUsed="0"/>
-    <w:lsdException w:name="Dark List Accent 3" w:semiHidden="0" w:uiPriority="70" w:unhideWhenUsed="0"/>
-    <w:lsdException w:name="Colorful Shading Accent 3" w:semiHidden="0" w:uiPriority="71" w:unhideWhenUsed="0"/>
-    <w:lsdException w:name="Colorful List Accent 3" w:semiHidden="0" w:uiPriority="72" w:unhideWhenUsed="0"/>
-    <w:lsdException w:name="Colorful Grid Accent 3" w:semiHidden="0" w:uiPriority="73" w:unhideWhenUsed="0"/>
-    <w:lsdException w:name="Light Shading Accent 4" w:semiHidden="0" w:uiPriority="60" w:unhideWhenUsed="0"/>
-    <w:lsdException w:name="Light List Accent 4" w:semiHidden="0" w:uiPriority="61" w:unhideWhenUsed="0"/>
-    <w:lsdException w:name="Light Grid Accent 4" w:semiHidden="0" w:uiPriority="62" w:unhideWhenUsed="0"/>
-    <w:lsdException w:name="Medium Shading 1 Accent 4" w:semiHidden="0" w:uiPriority="63" w:unhideWhenUsed="0"/>
-    <w:lsdException w:name="Medium Shading 2 Accent 4" w:semiHidden="0" w:uiPriority="64" w:unhideWhenUsed="0"/>
-    <w:lsdException w:name="Medium List 1 Accent 4" w:semiHidden="0" w:uiPriority="65" w:unhideWhenUsed="0"/>
-    <w:lsdException w:name="Medium List 2 Accent 4" w:semiHidden="0" w:uiPriority="66" w:unhideWhenUsed="0"/>
-    <w:lsdException w:name="Medium Grid 1 Accent 4" w:semiHidden="0" w:uiPriority="67" w:unhideWhenUsed="0"/>
-    <w:lsdException w:name="Medium Grid 2 Accent 4" w:semiHidden="0" w:uiPriority="68" w:unhideWhenUsed="0"/>
-    <w:lsdException w:name="Medium Grid 3 Accent 4" w:semiHidden="0" w:uiPriority="69" w:unhideWhenUsed="0"/>
-    <w:lsdException w:name="Dark List Accent 4" w:semiHidden="0" w:uiPriority="70" w:unhideWhenUsed="0"/>
-    <w:lsdException w:name="Colorful Shading Accent 4" w:semiHidden="0" w:uiPriority="71" w:unhideWhenUsed="0"/>
-    <w:lsdException w:name="Colorful List Accent 4" w:semiHidden="0" w:uiPriority="72" w:unhideWhenUsed="0"/>
-    <w:lsdException w:name="Colorful Grid Accent 4" w:semiHidden="0" w:uiPriority="73" w:unhideWhenUsed="0"/>
-    <w:lsdException w:name="Light Shading Accent 5" w:semiHidden="0" w:uiPriority="60" w:unhideWhenUsed="0"/>
-    <w:lsdException w:name="Light List Accent 5" w:semiHidden="0" w:uiPriority="61" w:unhideWhenUsed="0"/>
-    <w:lsdException w:name="Light Grid Accent 5" w:semiHidden="0" w:uiPriority="62" w:unhideWhenUsed="0"/>
-    <w:lsdException w:name="Medium Shading 1 Accent 5" w:semiHidden="0" w:uiPriority="63" w:unhideWhenUsed="0"/>
-    <w:lsdException w:name="Medium Shading 2 Accent 5" w:semiHidden="0" w:uiPriority="64" w:unhideWhenUsed="0"/>
-    <w:lsdException w:name="Medium List 1 Accent 5" w:semiHidden="0" w:uiPriority="65" w:unhideWhenUsed="0"/>
-    <w:lsdException w:name="Medium List 2 Accent 5" w:semiHidden="0" w:uiPriority="66" w:unhideWhenUsed="0"/>
-    <w:lsdException w:name="Medium Grid 1 Accent 5" w:semiHidden="0" w:uiPriority="67" w:unhideWhenUsed="0"/>
-    <w:lsdException w:name="Medium Grid 2 Accent 5" w:semiHidden="0" w:uiPriority="68" w:unhideWhenUsed="0"/>
-    <w:lsdException w:name="Medium Grid 3 Accent 5" w:semiHidden="0" w:uiPriority="69" w:unhideWhenUsed="0"/>
-    <w:lsdException w:name="Dark List Accent 5" w:semiHidden="0" w:uiPriority="70" w:unhideWhenUsed="0"/>
-    <w:lsdException w:name="Colorful Shading Accent 5" w:semiHidden="0" w:uiPriority="71" w:unhideWhenUsed="0"/>
-    <w:lsdException w:name="Colorful List Accent 5" w:semiHidden="0" w:uiPriority="72" w:unhideWhenUsed="0"/>
-    <w:lsdException w:name="Colorful Grid Accent 5" w:semiHidden="0" w:uiPriority="73" w:unhideWhenUsed="0"/>
-    <w:lsdException w:name="Light Shading Accent 6" w:semiHidden="0" w:uiPriority="60" w:unhideWhenUsed="0"/>
-    <w:lsdException w:name="Light List Accent 6" w:semiHidden="0" w:uiPriority="61" w:unhideWhenUsed="0"/>
-    <w:lsdException w:name="Light Grid Accent 6" w:semiHidden="0" w:uiPriority="62" w:unhideWhenUsed="0"/>
-    <w:lsdException w:name="Medium Shading 1 Accent 6" w:semiHidden="0" w:uiPriority="63" w:unhideWhenUsed="0"/>
-    <w:lsdException w:name="Medium Shading 2 Accent 6" w:semiHidden="0" w:uiPriority="64" w:unhideWhenUsed="0"/>
-    <w:lsdException w:name="Medium List 1 Accent 6" w:semiHidden="0" w:uiPriority="65" w:unhideWhenUsed="0"/>
-    <w:lsdException w:name="Medium List 2 Accent 6" w:semiHidden="0" w:uiPriority="66" w:unhideWhenUsed="0"/>
-    <w:lsdException w:name="Medium Grid 1 Accent 6" w:semiHidden="0" w:uiPriority="67" w:unhideWhenUsed="0"/>
-    <w:lsdException w:name="Medium Grid 2 Accent 6" w:semiHidden="0" w:uiPriority="68" w:unhideWhenUsed="0"/>
-    <w:lsdException w:name="Medium Grid 3 Accent 6" w:semiHidden="0" w:uiPriority="69" w:unhideWhenUsed="0"/>
-    <w:lsdException w:name="Dark List Accent 6" w:semiHidden="0" w:uiPriority="70" w:unhideWhenUsed="0"/>
-    <w:lsdException w:name="Colorful Shading Accent 6" w:semiHidden="0" w:uiPriority="71" w:unhideWhenUsed="0"/>
-    <w:lsdException w:name="Colorful List Accent 6" w:semiHidden="0" w:uiPriority="72" w:unhideWhenUsed="0"/>
-    <w:lsdException w:name="Colorful Grid Accent 6" w:semiHidden="0" w:uiPriority="73" w:unhideWhenUsed="0"/>
-    <w:lsdException w:name="Subtle Emphasis" w:semiHidden="0" w:uiPriority="19" w:unhideWhenUsed="0" w:qFormat="1"/>
-    <w:lsdException w:name="Intense Emphasis" w:semiHidden="0" w:uiPriority="21" w:unhideWhenUsed="0" w:qFormat="1"/>
-    <w:lsdException w:name="Subtle Reference" w:semiHidden="0" w:uiPriority="31" w:unhideWhenUsed="0" w:qFormat="1"/>
-    <w:lsdException w:name="Intense Reference" w:semiHidden="0" w:uiPriority="32" w:unhideWhenUsed="0" w:qFormat="1"/>
-    <w:lsdException w:name="Book Title" w:semiHidden="0" w:uiPriority="33" w:unhideWhenUsed="0" w:qFormat="1"/>
-    <w:lsdException w:name="Bibliography" w:uiPriority="37"/>
-    <w:lsdException w:name="TOC Heading" w:uiPriority="39" w:qFormat="1"/>
+  <w:latentStyles w:defLockedState="0" w:defUIPriority="99" w:defSemiHidden="0" w:defUnhideWhenUsed="0" w:defQFormat="0" w:count="376">
+    <w:lsdException w:name="Normal" w:uiPriority="0" w:qFormat="1"/>
+    <w:lsdException w:name="heading 1" w:uiPriority="9" w:qFormat="1"/>
+    <w:lsdException w:name="heading 2" w:semiHidden="1" w:uiPriority="9" w:unhideWhenUsed="1" w:qFormat="1"/>
+    <w:lsdException w:name="heading 3" w:semiHidden="1" w:uiPriority="9" w:unhideWhenUsed="1" w:qFormat="1"/>
+    <w:lsdException w:name="heading 4" w:semiHidden="1" w:uiPriority="9" w:unhideWhenUsed="1" w:qFormat="1"/>
+    <w:lsdException w:name="heading 5" w:semiHidden="1" w:uiPriority="9" w:unhideWhenUsed="1" w:qFormat="1"/>
+    <w:lsdException w:name="heading 6" w:semiHidden="1" w:uiPriority="9" w:unhideWhenUsed="1" w:qFormat="1"/>
+    <w:lsdException w:name="heading 7" w:semiHidden="1" w:uiPriority="9" w:unhideWhenUsed="1" w:qFormat="1"/>
+    <w:lsdException w:name="heading 8" w:semiHidden="1" w:uiPriority="9" w:unhideWhenUsed="1" w:qFormat="1"/>
+    <w:lsdException w:name="heading 9" w:semiHidden="1" w:uiPriority="9" w:unhideWhenUsed="1" w:qFormat="1"/>
+    <w:lsdException w:name="index 1" w:semiHidden="1" w:unhideWhenUsed="1"/>
+    <w:lsdException w:name="index 2" w:semiHidden="1" w:unhideWhenUsed="1"/>
+    <w:lsdException w:name="index 3" w:semiHidden="1" w:unhideWhenUsed="1"/>
+    <w:lsdException w:name="index 4" w:semiHidden="1" w:unhideWhenUsed="1"/>
+    <w:lsdException w:name="index 5" w:semiHidden="1" w:unhideWhenUsed="1"/>
+    <w:lsdException w:name="index 6" w:semiHidden="1" w:unhideWhenUsed="1"/>
+    <w:lsdException w:name="index 7" w:semiHidden="1" w:unhideWhenUsed="1"/>
+    <w:lsdException w:name="index 8" w:semiHidden="1" w:unhideWhenUsed="1"/>
+    <w:lsdException w:name="index 9" w:semiHidden="1" w:unhideWhenUsed="1"/>
+    <w:lsdException w:name="toc 1" w:semiHidden="1" w:uiPriority="39" w:unhideWhenUsed="1"/>
+    <w:lsdException w:name="toc 2" w:semiHidden="1" w:uiPriority="39" w:unhideWhenUsed="1"/>
+    <w:lsdException w:name="toc 3" w:semiHidden="1" w:uiPriority="39" w:unhideWhenUsed="1"/>
+    <w:lsdException w:name="toc 4" w:semiHidden="1" w:uiPriority="39" w:unhideWhenUsed="1"/>
+    <w:lsdException w:name="toc 5" w:semiHidden="1" w:uiPriority="39" w:unhideWhenUsed="1"/>
+    <w:lsdException w:name="toc 6" w:semiHidden="1" w:uiPriority="39" w:unhideWhenUsed="1"/>
+    <w:lsdException w:name="toc 7" w:semiHidden="1" w:uiPriority="39" w:unhideWhenUsed="1"/>
+    <w:lsdException w:name="toc 8" w:semiHidden="1" w:uiPriority="39" w:unhideWhenUsed="1"/>
+    <w:lsdException w:name="toc 9" w:semiHidden="1" w:uiPriority="39" w:unhideWhenUsed="1"/>
+    <w:lsdException w:name="Normal Indent" w:semiHidden="1" w:unhideWhenUsed="1"/>
+    <w:lsdException w:name="footnote text" w:semiHidden="1" w:unhideWhenUsed="1"/>
+    <w:lsdException w:name="annotation text" w:semiHidden="1" w:unhideWhenUsed="1"/>
+    <w:lsdException w:name="header" w:semiHidden="1" w:unhideWhenUsed="1"/>
+    <w:lsdException w:name="footer" w:semiHidden="1" w:uiPriority="0" w:unhideWhenUsed="1"/>
+    <w:lsdException w:name="index heading" w:semiHidden="1" w:unhideWhenUsed="1"/>
+    <w:lsdException w:name="caption" w:semiHidden="1" w:uiPriority="35" w:unhideWhenUsed="1" w:qFormat="1"/>
+    <w:lsdException w:name="table of figures" w:semiHidden="1" w:unhideWhenUsed="1"/>
+    <w:lsdException w:name="envelope address" w:semiHidden="1" w:unhideWhenUsed="1"/>
+    <w:lsdException w:name="envelope return" w:semiHidden="1" w:unhideWhenUsed="1"/>
+    <w:lsdException w:name="footnote reference" w:semiHidden="1" w:unhideWhenUsed="1"/>
+    <w:lsdException w:name="annotation reference" w:semiHidden="1" w:unhideWhenUsed="1"/>
+    <w:lsdException w:name="line number" w:semiHidden="1" w:unhideWhenUsed="1"/>
+    <w:lsdException w:name="page number" w:semiHidden="1" w:unhideWhenUsed="1"/>
+    <w:lsdException w:name="endnote reference" w:semiHidden="1" w:unhideWhenUsed="1"/>
+    <w:lsdException w:name="endnote text" w:semiHidden="1" w:unhideWhenUsed="1"/>
+    <w:lsdException w:name="table of authorities" w:semiHidden="1" w:unhideWhenUsed="1"/>
+    <w:lsdException w:name="macro" w:semiHidden="1" w:unhideWhenUsed="1"/>
+    <w:lsdException w:name="toa heading" w:semiHidden="1" w:unhideWhenUsed="1"/>
+    <w:lsdException w:name="List" w:semiHidden="1" w:unhideWhenUsed="1"/>
+    <w:lsdException w:name="List Bullet" w:semiHidden="1" w:unhideWhenUsed="1"/>
+    <w:lsdException w:name="List Number" w:semiHidden="1" w:unhideWhenUsed="1"/>
+    <w:lsdException w:name="List 2" w:semiHidden="1" w:unhideWhenUsed="1"/>
+    <w:lsdException w:name="List 3" w:semiHidden="1" w:unhideWhenUsed="1"/>
+    <w:lsdException w:name="List 4" w:semiHidden="1" w:unhideWhenUsed="1"/>
+    <w:lsdException w:name="List 5" w:semiHidden="1" w:unhideWhenUsed="1"/>
+    <w:lsdException w:name="List Bullet 2" w:semiHidden="1" w:unhideWhenUsed="1"/>
+    <w:lsdException w:name="List Bullet 3" w:semiHidden="1" w:unhideWhenUsed="1"/>
+    <w:lsdException w:name="List Bullet 4" w:semiHidden="1" w:unhideWhenUsed="1"/>
+    <w:lsdException w:name="List Bullet 5" w:semiHidden="1" w:unhideWhenUsed="1"/>
+    <w:lsdException w:name="List Number 2" w:semiHidden="1" w:unhideWhenUsed="1"/>
+    <w:lsdException w:name="List Number 3" w:semiHidden="1" w:unhideWhenUsed="1"/>
+    <w:lsdException w:name="List Number 4" w:semiHidden="1" w:unhideWhenUsed="1"/>
+    <w:lsdException w:name="List Number 5" w:semiHidden="1" w:unhideWhenUsed="1"/>
+    <w:lsdException w:name="Title" w:uiPriority="10" w:qFormat="1"/>
+    <w:lsdException w:name="Closing" w:semiHidden="1" w:unhideWhenUsed="1"/>
+    <w:lsdException w:name="Signature" w:semiHidden="1" w:unhideWhenUsed="1"/>
+    <w:lsdException w:name="Default Paragraph Font" w:semiHidden="1" w:uiPriority="1" w:unhideWhenUsed="1"/>
+    <w:lsdException w:name="Body Text" w:semiHidden="1" w:unhideWhenUsed="1"/>
+    <w:lsdException w:name="Body Text Indent" w:semiHidden="1" w:unhideWhenUsed="1"/>
+    <w:lsdException w:name="List Continue" w:semiHidden="1" w:unhideWhenUsed="1"/>
+    <w:lsdException w:name="List Continue 2" w:semiHidden="1" w:unhideWhenUsed="1"/>
+    <w:lsdException w:name="List Continue 3" w:semiHidden="1" w:unhideWhenUsed="1"/>
+    <w:lsdException w:name="List Continue 4" w:semiHidden="1" w:unhideWhenUsed="1"/>
+    <w:lsdException w:name="List Continue 5" w:semiHidden="1" w:unhideWhenUsed="1"/>
+    <w:lsdException w:name="Message Header" w:semiHidden="1" w:unhideWhenUsed="1"/>
+    <w:lsdException w:name="Subtitle" w:uiPriority="11" w:qFormat="1"/>
+    <w:lsdException w:name="Salutation" w:semiHidden="1" w:unhideWhenUsed="1"/>
+    <w:lsdException w:name="Date" w:semiHidden="1" w:unhideWhenUsed="1"/>
+    <w:lsdException w:name="Body Text First Indent" w:semiHidden="1" w:unhideWhenUsed="1"/>
+    <w:lsdException w:name="Body Text First Indent 2" w:semiHidden="1" w:unhideWhenUsed="1"/>
+    <w:lsdException w:name="Note Heading" w:semiHidden="1" w:unhideWhenUsed="1"/>
+    <w:lsdException w:name="Body Text 2" w:semiHidden="1" w:unhideWhenUsed="1"/>
+    <w:lsdException w:name="Body Text 3" w:semiHidden="1" w:unhideWhenUsed="1"/>
+    <w:lsdException w:name="Body Text Indent 2" w:semiHidden="1" w:unhideWhenUsed="1"/>
+    <w:lsdException w:name="Body Text Indent 3" w:semiHidden="1" w:unhideWhenUsed="1"/>
+    <w:lsdException w:name="Block Text" w:semiHidden="1" w:unhideWhenUsed="1"/>
+    <w:lsdException w:name="Hyperlink" w:semiHidden="1" w:unhideWhenUsed="1"/>
+    <w:lsdException w:name="FollowedHyperlink" w:semiHidden="1" w:unhideWhenUsed="1"/>
+    <w:lsdException w:name="Strong" w:uiPriority="22" w:qFormat="1"/>
+    <w:lsdException w:name="Emphasis" w:uiPriority="20" w:qFormat="1"/>
+    <w:lsdException w:name="Document Map" w:semiHidden="1" w:unhideWhenUsed="1"/>
+    <w:lsdException w:name="Plain Text" w:semiHidden="1" w:unhideWhenUsed="1"/>
+    <w:lsdException w:name="E-mail Signature" w:semiHidden="1" w:unhideWhenUsed="1"/>
+    <w:lsdException w:name="HTML Top of Form" w:semiHidden="1" w:unhideWhenUsed="1"/>
+    <w:lsdException w:name="HTML Bottom of Form" w:semiHidden="1" w:unhideWhenUsed="1"/>
+    <w:lsdException w:name="Normal (Web)" w:semiHidden="1" w:unhideWhenUsed="1"/>
+    <w:lsdException w:name="HTML Acronym" w:semiHidden="1" w:unhideWhenUsed="1"/>
+    <w:lsdException w:name="HTML Address" w:semiHidden="1" w:unhideWhenUsed="1"/>
+    <w:lsdException w:name="HTML Cite" w:semiHidden="1" w:unhideWhenUsed="1"/>
+    <w:lsdException w:name="HTML Code" w:semiHidden="1" w:unhideWhenUsed="1"/>
+    <w:lsdException w:name="HTML Definition" w:semiHidden="1" w:unhideWhenUsed="1"/>
+    <w:lsdException w:name="HTML Keyboard" w:semiHidden="1" w:unhideWhenUsed="1"/>
+    <w:lsdException w:name="HTML Preformatted" w:semiHidden="1" w:unhideWhenUsed="1"/>
+    <w:lsdException w:name="HTML Sample" w:semiHidden="1" w:unhideWhenUsed="1"/>
+    <w:lsdException w:name="HTML Typewriter" w:semiHidden="1" w:unhideWhenUsed="1"/>
+    <w:lsdException w:name="HTML Variable" w:semiHidden="1" w:unhideWhenUsed="1"/>
+    <w:lsdException w:name="Normal Table" w:semiHidden="1" w:unhideWhenUsed="1"/>
+    <w:lsdException w:name="annotation subject" w:semiHidden="1" w:unhideWhenUsed="1"/>
+    <w:lsdException w:name="No List" w:semiHidden="1" w:unhideWhenUsed="1"/>
+    <w:lsdException w:name="Outline List 1" w:semiHidden="1" w:unhideWhenUsed="1"/>
+    <w:lsdException w:name="Outline List 2" w:semiHidden="1" w:unhideWhenUsed="1"/>
+    <w:lsdException w:name="Outline List 3" w:semiHidden="1" w:unhideWhenUsed="1"/>
+    <w:lsdException w:name="Table Simple 1" w:semiHidden="1" w:unhideWhenUsed="1"/>
+    <w:lsdException w:name="Table Simple 2" w:semiHidden="1" w:unhideWhenUsed="1"/>
+    <w:lsdException w:name="Table Simple 3" w:semiHidden="1" w:unhideWhenUsed="1"/>
+    <w:lsdException w:name="Table Classic 1" w:semiHidden="1" w:unhideWhenUsed="1"/>
+    <w:lsdException w:name="Table Classic 2" w:semiHidden="1" w:unhideWhenUsed="1"/>
+    <w:lsdException w:name="Table Classic 3" w:semiHidden="1" w:unhideWhenUsed="1"/>
+    <w:lsdException w:name="Table Classic 4" w:semiHidden="1" w:unhideWhenUsed="1"/>
+    <w:lsdException w:name="Table Colorful 1" w:semiHidden="1" w:unhideWhenUsed="1"/>
+    <w:lsdException w:name="Table Colorful 2" w:semiHidden="1" w:unhideWhenUsed="1"/>
+    <w:lsdException w:name="Table Colorful 3" w:semiHidden="1" w:unhideWhenUsed="1"/>
+    <w:lsdException w:name="Table Columns 1" w:semiHidden="1" w:unhideWhenUsed="1"/>
+    <w:lsdException w:name="Table Columns 2" w:semiHidden="1" w:unhideWhenUsed="1"/>
+    <w:lsdException w:name="Table Columns 3" w:semiHidden="1" w:unhideWhenUsed="1"/>
+    <w:lsdException w:name="Table Columns 4" w:semiHidden="1" w:unhideWhenUsed="1"/>
+    <w:lsdException w:name="Table Columns 5" w:semiHidden="1" w:unhideWhenUsed="1"/>
+    <w:lsdException w:name="Table Grid 1" w:semiHidden="1" w:unhideWhenUsed="1"/>
+    <w:lsdException w:name="Table Grid 2" w:semiHidden="1" w:unhideWhenUsed="1"/>
+    <w:lsdException w:name="Table Grid 3" w:semiHidden="1" w:unhideWhenUsed="1"/>
+    <w:lsdException w:name="Table Grid 4" w:semiHidden="1" w:unhideWhenUsed="1"/>
+    <w:lsdException w:name="Table Grid 5" w:semiHidden="1" w:unhideWhenUsed="1"/>
+    <w:lsdException w:name="Table Grid 6" w:semiHidden="1" w:unhideWhenUsed="1"/>
+    <w:lsdException w:name="Table Grid 7" w:semiHidden="1" w:unhideWhenUsed="1"/>
+    <w:lsdException w:name="Table Grid 8" w:semiHidden="1" w:unhideWhenUsed="1"/>
+    <w:lsdException w:name="Table List 1" w:semiHidden="1" w:unhideWhenUsed="1"/>
+    <w:lsdException w:name="Table List 2" w:semiHidden="1" w:unhideWhenUsed="1"/>
+    <w:lsdException w:name="Table List 3" w:semiHidden="1" w:unhideWhenUsed="1"/>
+    <w:lsdException w:name="Table List 4" w:semiHidden="1" w:unhideWhenUsed="1"/>
+    <w:lsdException w:name="Table List 5" w:semiHidden="1" w:unhideWhenUsed="1"/>
+    <w:lsdException w:name="Table List 6" w:semiHidden="1" w:unhideWhenUsed="1"/>
+    <w:lsdException w:name="Table List 7" w:semiHidden="1" w:unhideWhenUsed="1"/>
+    <w:lsdException w:name="Table List 8" w:semiHidden="1" w:unhideWhenUsed="1"/>
+    <w:lsdException w:name="Table 3D effects 1" w:semiHidden="1" w:unhideWhenUsed="1"/>
+    <w:lsdException w:name="Table 3D effects 2" w:semiHidden="1" w:unhideWhenUsed="1"/>
+    <w:lsdException w:name="Table 3D effects 3" w:semiHidden="1" w:unhideWhenUsed="1"/>
+    <w:lsdException w:name="Table Contemporary" w:semiHidden="1" w:unhideWhenUsed="1"/>
+    <w:lsdException w:name="Table Elegant" w:semiHidden="1" w:unhideWhenUsed="1"/>
+    <w:lsdException w:name="Table Professional" w:semiHidden="1" w:unhideWhenUsed="1"/>
+    <w:lsdException w:name="Table Subtle 1" w:semiHidden="1" w:unhideWhenUsed="1"/>
+    <w:lsdException w:name="Table Subtle 2" w:semiHidden="1" w:unhideWhenUsed="1"/>
+    <w:lsdException w:name="Table Web 1" w:semiHidden="1" w:unhideWhenUsed="1"/>
+    <w:lsdException w:name="Table Web 2" w:semiHidden="1" w:unhideWhenUsed="1"/>
+    <w:lsdException w:name="Table Web 3" w:semiHidden="1" w:unhideWhenUsed="1"/>
+    <w:lsdException w:name="Balloon Text" w:semiHidden="1" w:unhideWhenUsed="1"/>
+    <w:lsdException w:name="Table Grid" w:semiHidden="1" w:uiPriority="39" w:unhideWhenUsed="1"/>
+    <w:lsdException w:name="Table Theme" w:semiHidden="1" w:unhideWhenUsed="1"/>
+    <w:lsdException w:name="Placeholder Text" w:semiHidden="1"/>
+    <w:lsdException w:name="No Spacing" w:uiPriority="1" w:qFormat="1"/>
+    <w:lsdException w:name="Light Shading" w:uiPriority="60"/>
+    <w:lsdException w:name="Light List" w:uiPriority="61"/>
+    <w:lsdException w:name="Light Grid" w:uiPriority="62"/>
+    <w:lsdException w:name="Medium Shading 1" w:uiPriority="63"/>
+    <w:lsdException w:name="Medium Shading 2" w:uiPriority="64"/>
+    <w:lsdException w:name="Medium List 1" w:uiPriority="65"/>
+    <w:lsdException w:name="Medium List 2" w:uiPriority="66"/>
+    <w:lsdException w:name="Medium Grid 1" w:uiPriority="67"/>
+    <w:lsdException w:name="Medium Grid 2" w:uiPriority="68"/>
+    <w:lsdException w:name="Medium Grid 3" w:uiPriority="69"/>
+    <w:lsdException w:name="Dark List" w:uiPriority="70"/>
+    <w:lsdException w:name="Colorful Shading" w:uiPriority="71"/>
+    <w:lsdException w:name="Colorful List" w:uiPriority="72"/>
+    <w:lsdException w:name="Colorful Grid" w:uiPriority="73"/>
+    <w:lsdException w:name="Light Shading Accent 1" w:uiPriority="60"/>
+    <w:lsdException w:name="Light List Accent 1" w:uiPriority="61"/>
+    <w:lsdException w:name="Light Grid Accent 1" w:uiPriority="62"/>
+    <w:lsdException w:name="Medium Shading 1 Accent 1" w:uiPriority="63"/>
+    <w:lsdException w:name="Medium Shading 2 Accent 1" w:uiPriority="64"/>
+    <w:lsdException w:name="Medium List 1 Accent 1" w:uiPriority="65"/>
+    <w:lsdException w:name="Revision" w:semiHidden="1"/>
+    <w:lsdException w:name="List Paragraph" w:uiPriority="34" w:qFormat="1"/>
+    <w:lsdException w:name="Quote" w:uiPriority="29" w:qFormat="1"/>
+    <w:lsdException w:name="Intense Quote" w:uiPriority="30" w:qFormat="1"/>
+    <w:lsdException w:name="Medium List 2 Accent 1" w:uiPriority="66"/>
+    <w:lsdException w:name="Medium Grid 1 Accent 1" w:uiPriority="67"/>
+    <w:lsdException w:name="Medium Grid 2 Accent 1" w:uiPriority="68"/>
+    <w:lsdException w:name="Medium Grid 3 Accent 1" w:uiPriority="69"/>
+    <w:lsdException w:name="Dark List Accent 1" w:uiPriority="70"/>
+    <w:lsdException w:name="Colorful Shading Accent 1" w:uiPriority="71"/>
+    <w:lsdException w:name="Colorful List Accent 1" w:uiPriority="72"/>
+    <w:lsdException w:name="Colorful Grid Accent 1" w:uiPriority="73"/>
+    <w:lsdException w:name="Light Shading Accent 2" w:uiPriority="60"/>
+    <w:lsdException w:name="Light List Accent 2" w:uiPriority="61"/>
+    <w:lsdException w:name="Light Grid Accent 2" w:uiPriority="62"/>
+    <w:lsdException w:name="Medium Shading 1 Accent 2" w:uiPriority="63"/>
+    <w:lsdException w:name="Medium Shading 2 Accent 2" w:uiPriority="64"/>
+    <w:lsdException w:name="Medium List 1 Accent 2" w:uiPriority="65"/>
+    <w:lsdException w:name="Medium List 2 Accent 2" w:uiPriority="66"/>
+    <w:lsdException w:name="Medium Grid 1 Accent 2" w:uiPriority="67"/>
+    <w:lsdException w:name="Medium Grid 2 Accent 2" w:uiPriority="68"/>
+    <w:lsdException w:name="Medium Grid 3 Accent 2" w:uiPriority="69"/>
+    <w:lsdException w:name="Dark List Accent 2" w:uiPriority="70"/>
+    <w:lsdException w:name="Colorful Shading Accent 2" w:uiPriority="71"/>
+    <w:lsdException w:name="Colorful List Accent 2" w:uiPriority="72"/>
+    <w:lsdException w:name="Colorful Grid Accent 2" w:uiPriority="73"/>
+    <w:lsdException w:name="Light Shading Accent 3" w:uiPriority="60"/>
+    <w:lsdException w:name="Light List Accent 3" w:uiPriority="61"/>
+    <w:lsdException w:name="Light Grid Accent 3" w:uiPriority="62"/>
+    <w:lsdException w:name="Medium Shading 1 Accent 3" w:uiPriority="63"/>
+    <w:lsdException w:name="Medium Shading 2 Accent 3" w:uiPriority="64"/>
+    <w:lsdException w:name="Medium List 1 Accent 3" w:uiPriority="65"/>
+    <w:lsdException w:name="Medium List 2 Accent 3" w:uiPriority="66"/>
+    <w:lsdException w:name="Medium Grid 1 Accent 3" w:uiPriority="67"/>
+    <w:lsdException w:name="Medium Grid 2 Accent 3" w:uiPriority="68"/>
+    <w:lsdException w:name="Medium Grid 3 Accent 3" w:uiPriority="69"/>
+    <w:lsdException w:name="Dark List Accent 3" w:uiPriority="70"/>
+    <w:lsdException w:name="Colorful Shading Accent 3" w:uiPriority="71"/>
+    <w:lsdException w:name="Colorful List Accent 3" w:uiPriority="72"/>
+    <w:lsdException w:name="Colorful Grid Accent 3" w:uiPriority="73"/>
+    <w:lsdException w:name="Light Shading Accent 4" w:uiPriority="60"/>
+    <w:lsdException w:name="Light List Accent 4" w:uiPriority="61"/>
+    <w:lsdException w:name="Light Grid Accent 4" w:uiPriority="62"/>
+    <w:lsdException w:name="Medium Shading 1 Accent 4" w:uiPriority="63"/>
+    <w:lsdException w:name="Medium Shading 2 Accent 4" w:uiPriority="64"/>
+    <w:lsdException w:name="Medium List 1 Accent 4" w:uiPriority="65"/>
+    <w:lsdException w:name="Medium List 2 Accent 4" w:uiPriority="66"/>
+    <w:lsdException w:name="Medium Grid 1 Accent 4" w:uiPriority="67"/>
+    <w:lsdException w:name="Medium Grid 2 Accent 4" w:uiPriority="68"/>
+    <w:lsdException w:name="Medium Grid 3 Accent 4" w:uiPriority="69"/>
+    <w:lsdException w:name="Dark List Accent 4" w:uiPriority="70"/>
+    <w:lsdException w:name="Colorful Shading Accent 4" w:uiPriority="71"/>
+    <w:lsdException w:name="Colorful List Accent 4" w:uiPriority="72"/>
+    <w:lsdException w:name="Colorful Grid Accent 4" w:uiPriority="73"/>
+    <w:lsdException w:name="Light Shading Accent 5" w:uiPriority="60"/>
+    <w:lsdException w:name="Light List Accent 5" w:uiPriority="61"/>
+    <w:lsdException w:name="Light Grid Accent 5" w:uiPriority="62"/>
+    <w:lsdException w:name="Medium Shading 1 Accent 5" w:uiPriority="63"/>
+    <w:lsdException w:name="Medium Shading 2 Accent 5" w:uiPriority="64"/>
+    <w:lsdException w:name="Medium List 1 Accent 5" w:uiPriority="65"/>
+    <w:lsdException w:name="Medium List 2 Accent 5" w:uiPriority="66"/>
+    <w:lsdException w:name="Medium Grid 1 Accent 5" w:uiPriority="67"/>
+    <w:lsdException w:name="Medium Grid 2 Accent 5" w:uiPriority="68"/>
+    <w:lsdException w:name="Medium Grid 3 Accent 5" w:uiPriority="69"/>
+    <w:lsdException w:name="Dark List Accent 5" w:uiPriority="70"/>
+    <w:lsdException w:name="Colorful Shading Accent 5" w:uiPriority="71"/>
+    <w:lsdException w:name="Colorful List Accent 5" w:uiPriority="72"/>
+    <w:lsdException w:name="Colorful Grid Accent 5" w:uiPriority="73"/>
+    <w:lsdException w:name="Light Shading Accent 6" w:uiPriority="60"/>
+    <w:lsdException w:name="Light List Accent 6" w:uiPriority="61"/>
+    <w:lsdException w:name="Light Grid Accent 6" w:uiPriority="62"/>
+    <w:lsdException w:name="Medium Shading 1 Accent 6" w:uiPriority="63"/>
+    <w:lsdException w:name="Medium Shading 2 Accent 6" w:uiPriority="64"/>
+    <w:lsdException w:name="Medium List 1 Accent 6" w:uiPriority="65"/>
+    <w:lsdException w:name="Medium List 2 Accent 6" w:uiPriority="66"/>
+    <w:lsdException w:name="Medium Grid 1 Accent 6" w:uiPriority="67"/>
+    <w:lsdException w:name="Medium Grid 2 Accent 6" w:uiPriority="68"/>
+    <w:lsdException w:name="Medium Grid 3 Accent 6" w:uiPriority="69"/>
+    <w:lsdException w:name="Dark List Accent 6" w:uiPriority="70"/>
+    <w:lsdException w:name="Colorful Shading Accent 6" w:uiPriority="71"/>
+    <w:lsdException w:name="Colorful List Accent 6" w:uiPriority="72"/>
+    <w:lsdException w:name="Colorful Grid Accent 6" w:uiPriority="73"/>
+    <w:lsdException w:name="Subtle Emphasis" w:uiPriority="19" w:qFormat="1"/>
+    <w:lsdException w:name="Intense Emphasis" w:uiPriority="21" w:qFormat="1"/>
+    <w:lsdException w:name="Subtle Reference" w:uiPriority="31" w:qFormat="1"/>
+    <w:lsdException w:name="Intense Reference" w:uiPriority="32" w:qFormat="1"/>
+    <w:lsdException w:name="Book Title" w:uiPriority="33" w:qFormat="1"/>
+    <w:lsdException w:name="Bibliography" w:semiHidden="1" w:uiPriority="37" w:unhideWhenUsed="1"/>
+    <w:lsdException w:name="TOC Heading" w:semiHidden="1" w:uiPriority="39" w:unhideWhenUsed="1" w:qFormat="1"/>
+    <w:lsdException w:name="Plain Table 1" w:uiPriority="41"/>
+    <w:lsdException w:name="Plain Table 2" w:uiPriority="42"/>
+    <w:lsdException w:name="Plain Table 3" w:uiPriority="43"/>
+    <w:lsdException w:name="Plain Table 4" w:uiPriority="44"/>
+    <w:lsdException w:name="Plain Table 5" w:uiPriority="45"/>
+    <w:lsdException w:name="Grid Table Light" w:uiPriority="40"/>
+    <w:lsdException w:name="Grid Table 1 Light" w:uiPriority="46"/>
+    <w:lsdException w:name="Grid Table 2" w:uiPriority="47"/>
+    <w:lsdException w:name="Grid Table 3" w:uiPriority="48"/>
+    <w:lsdException w:name="Grid Table 4" w:uiPriority="49"/>
+    <w:lsdException w:name="Grid Table 5 Dark" w:uiPriority="50"/>
+    <w:lsdException w:name="Grid Table 6 Colorful" w:uiPriority="51"/>
+    <w:lsdException w:name="Grid Table 7 Colorful" w:uiPriority="52"/>
+    <w:lsdException w:name="Grid Table 1 Light Accent 1" w:uiPriority="46"/>
+    <w:lsdException w:name="Grid Table 2 Accent 1" w:uiPriority="47"/>
+    <w:lsdException w:name="Grid Table 3 Accent 1" w:uiPriority="48"/>
+    <w:lsdException w:name="Grid Table 4 Accent 1" w:uiPriority="49"/>
+    <w:lsdException w:name="Grid Table 5 Dark Accent 1" w:uiPriority="50"/>
+    <w:lsdException w:name="Grid Table 6 Colorful Accent 1" w:uiPriority="51"/>
+    <w:lsdException w:name="Grid Table 7 Colorful Accent 1" w:uiPriority="52"/>
+    <w:lsdException w:name="Grid Table 1 Light Accent 2" w:uiPriority="46"/>
+    <w:lsdException w:name="Grid Table 2 Accent 2" w:uiPriority="47"/>
+    <w:lsdException w:name="Grid Table 3 Accent 2" w:uiPriority="48"/>
+    <w:lsdException w:name="Grid Table 4 Accent 2" w:uiPriority="49"/>
+    <w:lsdException w:name="Grid Table 5 Dark Accent 2" w:uiPriority="50"/>
+    <w:lsdException w:name="Grid Table 6 Colorful Accent 2" w:uiPriority="51"/>
+    <w:lsdException w:name="Grid Table 7 Colorful Accent 2" w:uiPriority="52"/>
+    <w:lsdException w:name="Grid Table 1 Light Accent 3" w:uiPriority="46"/>
+    <w:lsdException w:name="Grid Table 2 Accent 3" w:uiPriority="47"/>
+    <w:lsdException w:name="Grid Table 3 Accent 3" w:uiPriority="48"/>
+    <w:lsdException w:name="Grid Table 4 Accent 3" w:uiPriority="49"/>
+    <w:lsdException w:name="Grid Table 5 Dark Accent 3" w:uiPriority="50"/>
+    <w:lsdException w:name="Grid Table 6 Colorful Accent 3" w:uiPriority="51"/>
+    <w:lsdException w:name="Grid Table 7 Colorful Accent 3" w:uiPriority="52"/>
+    <w:lsdException w:name="Grid Table 1 Light Accent 4" w:uiPriority="46"/>
+    <w:lsdException w:name="Grid Table 2 Accent 4" w:uiPriority="47"/>
+    <w:lsdException w:name="Grid Table 3 Accent 4" w:uiPriority="48"/>
+    <w:lsdException w:name="Grid Table 4 Accent 4" w:uiPriority="49"/>
+    <w:lsdException w:name="Grid Table 5 Dark Accent 4" w:uiPriority="50"/>
+    <w:lsdException w:name="Grid Table 6 Colorful Accent 4" w:uiPriority="51"/>
+    <w:lsdException w:name="Grid Table 7 Colorful Accent 4" w:uiPriority="52"/>
+    <w:lsdException w:name="Grid Table 1 Light Accent 5" w:uiPriority="46"/>
+    <w:lsdException w:name="Grid Table 2 Accent 5" w:uiPriority="47"/>
+    <w:lsdException w:name="Grid Table 3 Accent 5" w:uiPriority="48"/>
+    <w:lsdException w:name="Grid Table 4 Accent 5" w:uiPriority="49"/>
+    <w:lsdException w:name="Grid Table 5 Dark Accent 5" w:uiPriority="50"/>
+    <w:lsdException w:name="Grid Table 6 Colorful Accent 5" w:uiPriority="51"/>
+    <w:lsdException w:name="Grid Table 7 Colorful Accent 5" w:uiPriority="52"/>
+    <w:lsdException w:name="Grid Table 1 Light Accent 6" w:uiPriority="46"/>
+    <w:lsdException w:name="Grid Table 2 Accent 6" w:uiPriority="47"/>
+    <w:lsdException w:name="Grid Table 3 Accent 6" w:uiPriority="48"/>
+    <w:lsdException w:name="Grid Table 4 Accent 6" w:uiPriority="49"/>
+    <w:lsdException w:name="Grid Table 5 Dark Accent 6" w:uiPriority="50"/>
+    <w:lsdException w:name="Grid Table 6 Colorful Accent 6" w:uiPriority="51"/>
+    <w:lsdException w:name="Grid Table 7 Colorful Accent 6" w:uiPriority="52"/>
+    <w:lsdException w:name="List Table 1 Light" w:uiPriority="46"/>
+    <w:lsdException w:name="List Table 2" w:uiPriority="47"/>
+    <w:lsdException w:name="List Table 3" w:uiPriority="48"/>
+    <w:lsdException w:name="List Table 4" w:uiPriority="49"/>
+    <w:lsdException w:name="List Table 5 Dark" w:uiPriority="50"/>
+    <w:lsdException w:name="List Table 6 Colorful" w:uiPriority="51"/>
+    <w:lsdException w:name="List Table 7 Colorful" w:uiPriority="52"/>
+    <w:lsdException w:name="List Table 1 Light Accent 1" w:uiPriority="46"/>
+    <w:lsdException w:name="List Table 2 Accent 1" w:uiPriority="47"/>
+    <w:lsdException w:name="List Table 3 Accent 1" w:uiPriority="48"/>
+    <w:lsdException w:name="List Table 4 Accent 1" w:uiPriority="49"/>
+    <w:lsdException w:name="List Table 5 Dark Accent 1" w:uiPriority="50"/>
+    <w:lsdException w:name="List Table 6 Colorful Accent 1" w:uiPriority="51"/>
+    <w:lsdException w:name="List Table 7 Colorful Accent 1" w:uiPriority="52"/>
+    <w:lsdException w:name="List Table 1 Light Accent 2" w:uiPriority="46"/>
+    <w:lsdException w:name="List Table 2 Accent 2" w:uiPriority="47"/>
+    <w:lsdException w:name="List Table 3 Accent 2" w:uiPriority="48"/>
+    <w:lsdException w:name="List Table 4 Accent 2" w:uiPriority="49"/>
+    <w:lsdException w:name="List Table 5 Dark Accent 2" w:uiPriority="50"/>
+    <w:lsdException w:name="List Table 6 Colorful Accent 2" w:uiPriority="51"/>
+    <w:lsdException w:name="List Table 7 Colorful Accent 2" w:uiPriority="52"/>
+    <w:lsdException w:name="List Table 1 Light Accent 3" w:uiPriority="46"/>
+    <w:lsdException w:name="List Table 2 Accent 3" w:uiPriority="47"/>
+    <w:lsdException w:name="List Table 3 Accent 3" w:uiPriority="48"/>
+    <w:lsdException w:name="List Table 4 Accent 3" w:uiPriority="49"/>
+    <w:lsdException w:name="List Table 5 Dark Accent 3" w:uiPriority="50"/>
+    <w:lsdException w:name="List Table 6 Colorful Accent 3" w:uiPriority="51"/>
+    <w:lsdException w:name="List Table 7 Colorful Accent 3" w:uiPriority="52"/>
+    <w:lsdException w:name="List Table 1 Light Accent 4" w:uiPriority="46"/>
+    <w:lsdException w:name="List Table 2 Accent 4" w:uiPriority="47"/>
+    <w:lsdException w:name="List Table 3 Accent 4" w:uiPriority="48"/>
+    <w:lsdException w:name="List Table 4 Accent 4" w:uiPriority="49"/>
+    <w:lsdException w:name="List Table 5 Dark Accent 4" w:uiPriority="50"/>
+    <w:lsdException w:name="List Table 6 Colorful Accent 4" w:uiPriority="51"/>
+    <w:lsdException w:name="List Table 7 Colorful Accent 4" w:uiPriority="52"/>
+    <w:lsdException w:name="List Table 1 Light Accent 5" w:uiPriority="46"/>
+    <w:lsdException w:name="List Table 2 Accent 5" w:uiPriority="47"/>
+    <w:lsdException w:name="List Table 3 Accent 5" w:uiPriority="48"/>
+    <w:lsdException w:name="List Table 4 Accent 5" w:uiPriority="49"/>
+    <w:lsdException w:name="List Table 5 Dark Accent 5" w:uiPriority="50"/>
+    <w:lsdException w:name="List Table 6 Colorful Accent 5" w:uiPriority="51"/>
+    <w:lsdException w:name="List Table 7 Colorful Accent 5" w:uiPriority="52"/>
+    <w:lsdException w:name="List Table 1 Light Accent 6" w:uiPriority="46"/>
+    <w:lsdException w:name="List Table 2 Accent 6" w:uiPriority="47"/>
+    <w:lsdException w:name="List Table 3 Accent 6" w:uiPriority="48"/>
+    <w:lsdException w:name="List Table 4 Accent 6" w:uiPriority="49"/>
+    <w:lsdException w:name="List Table 5 Dark Accent 6" w:uiPriority="50"/>
+    <w:lsdException w:name="List Table 6 Colorful Accent 6" w:uiPriority="51"/>
+    <w:lsdException w:name="List Table 7 Colorful Accent 6" w:uiPriority="52"/>
+    <w:lsdException w:name="Mention" w:semiHidden="1" w:unhideWhenUsed="1"/>
+    <w:lsdException w:name="Smart Hyperlink" w:semiHidden="1" w:unhideWhenUsed="1"/>
+    <w:lsdException w:name="Hashtag" w:semiHidden="1" w:unhideWhenUsed="1"/>
+    <w:lsdException w:name="Unresolved Mention" w:semiHidden="1" w:unhideWhenUsed="1"/>
+    <w:lsdException w:name="Smart Link" w:semiHidden="1" w:unhideWhenUsed="1"/>
   </w:latentStyles>
   <w:style w:type="paragraph" w:default="1" w:styleId="Normal">
     <w:name w:val="Normal"/>
@@ -9157,18 +9707,17 @@
       <w:lang w:eastAsia="es-ES"/>
     </w:rPr>
   </w:style>
-  <w:style w:type="character" w:default="1" w:styleId="Fuentedeprrafopredeter">
+  <w:style w:type="character" w:default="1" w:styleId="DefaultParagraphFont">
     <w:name w:val="Default Paragraph Font"/>
     <w:uiPriority w:val="1"/>
     <w:semiHidden/>
     <w:unhideWhenUsed/>
   </w:style>
-  <w:style w:type="table" w:default="1" w:styleId="Tablanormal">
+  <w:style w:type="table" w:default="1" w:styleId="TableNormal">
     <w:name w:val="Normal Table"/>
     <w:uiPriority w:val="99"/>
     <w:semiHidden/>
     <w:unhideWhenUsed/>
-    <w:qFormat/>
     <w:tblPr>
       <w:tblInd w:w="0" w:type="dxa"/>
       <w:tblCellMar>
@@ -9179,16 +9728,16 @@
       </w:tblCellMar>
     </w:tblPr>
   </w:style>
-  <w:style w:type="numbering" w:default="1" w:styleId="Sinlista">
+  <w:style w:type="numbering" w:default="1" w:styleId="NoList">
     <w:name w:val="No List"/>
     <w:uiPriority w:val="99"/>
     <w:semiHidden/>
     <w:unhideWhenUsed/>
   </w:style>
-  <w:style w:type="paragraph" w:styleId="Encabezado">
+  <w:style w:type="paragraph" w:styleId="Header">
     <w:name w:val="header"/>
     <w:basedOn w:val="Normal"/>
-    <w:link w:val="EncabezadoCar"/>
+    <w:link w:val="HeaderChar"/>
     <w:uiPriority w:val="99"/>
     <w:unhideWhenUsed/>
     <w:rsid w:val="00E832F9"/>
@@ -9199,10 +9748,10 @@
       </w:tabs>
     </w:pPr>
   </w:style>
-  <w:style w:type="character" w:customStyle="1" w:styleId="EncabezadoCar">
-    <w:name w:val="Encabezado Car"/>
-    <w:basedOn w:val="Fuentedeprrafopredeter"/>
-    <w:link w:val="Encabezado"/>
+  <w:style w:type="character" w:customStyle="1" w:styleId="HeaderChar">
+    <w:name w:val="Header Char"/>
+    <w:basedOn w:val="DefaultParagraphFont"/>
+    <w:link w:val="Header"/>
     <w:uiPriority w:val="99"/>
     <w:rsid w:val="00E832F9"/>
     <w:rPr>
@@ -9212,10 +9761,10 @@
       <w:lang w:eastAsia="es-ES"/>
     </w:rPr>
   </w:style>
-  <w:style w:type="paragraph" w:styleId="Piedepgina">
+  <w:style w:type="paragraph" w:styleId="Footer">
     <w:name w:val="footer"/>
     <w:basedOn w:val="Normal"/>
-    <w:link w:val="PiedepginaCar"/>
+    <w:link w:val="FooterChar"/>
     <w:unhideWhenUsed/>
     <w:rsid w:val="00E832F9"/>
     <w:pPr>
@@ -9225,10 +9774,10 @@
       </w:tabs>
     </w:pPr>
   </w:style>
-  <w:style w:type="character" w:customStyle="1" w:styleId="PiedepginaCar">
-    <w:name w:val="Pie de página Car"/>
-    <w:basedOn w:val="Fuentedeprrafopredeter"/>
-    <w:link w:val="Piedepgina"/>
+  <w:style w:type="character" w:customStyle="1" w:styleId="FooterChar">
+    <w:name w:val="Footer Char"/>
+    <w:basedOn w:val="DefaultParagraphFont"/>
+    <w:link w:val="Footer"/>
     <w:uiPriority w:val="99"/>
     <w:rsid w:val="00E832F9"/>
     <w:rPr>
@@ -9238,16 +9787,15 @@
       <w:lang w:eastAsia="es-ES"/>
     </w:rPr>
   </w:style>
-  <w:style w:type="table" w:styleId="Tablaconcuadrcula">
+  <w:style w:type="table" w:styleId="TableGrid">
     <w:name w:val="Table Grid"/>
-    <w:basedOn w:val="Tablanormal"/>
+    <w:basedOn w:val="TableNormal"/>
     <w:uiPriority w:val="39"/>
     <w:rsid w:val="006920B9"/>
     <w:pPr>
       <w:spacing w:after="0" w:line="240" w:lineRule="auto"/>
     </w:pPr>
     <w:tblPr>
-      <w:tblInd w:w="0" w:type="dxa"/>
       <w:tblBorders>
         <w:top w:val="single" w:sz="4" w:space="0" w:color="auto"/>
         <w:left w:val="single" w:sz="4" w:space="0" w:color="auto"/>
@@ -9256,17 +9804,11 @@
         <w:insideH w:val="single" w:sz="4" w:space="0" w:color="auto"/>
         <w:insideV w:val="single" w:sz="4" w:space="0" w:color="auto"/>
       </w:tblBorders>
-      <w:tblCellMar>
-        <w:top w:w="0" w:type="dxa"/>
-        <w:left w:w="108" w:type="dxa"/>
-        <w:bottom w:w="0" w:type="dxa"/>
-        <w:right w:w="108" w:type="dxa"/>
-      </w:tblCellMar>
     </w:tblPr>
   </w:style>
-  <w:style w:type="character" w:styleId="Textodelmarcadordeposicin">
+  <w:style w:type="character" w:styleId="PlaceholderText">
     <w:name w:val="Placeholder Text"/>
-    <w:basedOn w:val="Fuentedeprrafopredeter"/>
+    <w:basedOn w:val="DefaultParagraphFont"/>
     <w:uiPriority w:val="99"/>
     <w:semiHidden/>
     <w:rsid w:val="00D4124E"/>
@@ -9274,10 +9816,10 @@
       <w:color w:val="808080"/>
     </w:rPr>
   </w:style>
-  <w:style w:type="paragraph" w:styleId="Textodeglobo">
+  <w:style w:type="paragraph" w:styleId="BalloonText">
     <w:name w:val="Balloon Text"/>
     <w:basedOn w:val="Normal"/>
-    <w:link w:val="TextodegloboCar"/>
+    <w:link w:val="BalloonTextChar"/>
     <w:uiPriority w:val="99"/>
     <w:semiHidden/>
     <w:unhideWhenUsed/>
@@ -9288,10 +9830,10 @@
       <w:szCs w:val="16"/>
     </w:rPr>
   </w:style>
-  <w:style w:type="character" w:customStyle="1" w:styleId="TextodegloboCar">
-    <w:name w:val="Texto de globo Car"/>
-    <w:basedOn w:val="Fuentedeprrafopredeter"/>
-    <w:link w:val="Textodeglobo"/>
+  <w:style w:type="character" w:customStyle="1" w:styleId="BalloonTextChar">
+    <w:name w:val="Balloon Text Char"/>
+    <w:basedOn w:val="DefaultParagraphFont"/>
+    <w:link w:val="BalloonText"/>
     <w:uiPriority w:val="99"/>
     <w:semiHidden/>
     <w:rsid w:val="0011016C"/>
@@ -9560,7 +10102,7 @@
   <a:extraClrSchemeLst/>
   <a:extLst>
     <a:ext uri="{05A4C25C-085E-4340-85A3-A5531E510DB2}">
-      <thm15:themeFamily xmlns="" xmlns:thm15="http://schemas.microsoft.com/office/thememl/2012/main" name="Office Theme" id="{62F939B6-93AF-4DB8-9C6B-D6C7DFDC589F}" vid="{4A3C46E8-61CC-4603-A589-7422A47A8E4A}"/>
+      <thm15:themeFamily xmlns:thm15="http://schemas.microsoft.com/office/thememl/2012/main" name="Office Theme" id="{62F939B6-93AF-4DB8-9C6B-D6C7DFDC589F}" vid="{4A3C46E8-61CC-4603-A589-7422A47A8E4A}"/>
     </a:ext>
   </a:extLst>
 </a:theme>

</xml_diff>